<commit_message>
Dubbi finali sui casi d'uso
</commit_message>
<xml_diff>
--- a/descrizione casi d'uso.docx
+++ b/descrizione casi d'uso.docx
@@ -734,11 +734,13 @@
             <w:pPr>
               <w:spacing w:line="240" w:lineRule="auto"/>
             </w:pPr>
-            <w:r>
-              <w:t>Tempo</w:t>
-            </w:r>
-            <w:r>
-              <w:t xml:space="preserve"> , </w:t>
+            <w:proofErr w:type="gramStart"/>
+            <w:r>
+              <w:t>Tempo ,</w:t>
+            </w:r>
+            <w:proofErr w:type="gramEnd"/>
+            <w:r>
+              <w:t xml:space="preserve"> </w:t>
             </w:r>
             <w:r>
               <w:t>Addetto azienda</w:t>
@@ -838,12 +840,14 @@
             <w:pPr>
               <w:spacing w:line="240" w:lineRule="auto"/>
             </w:pPr>
+            <w:proofErr w:type="gramStart"/>
             <w:r>
               <w:rPr>
                 <w:color w:val="000000" w:themeColor="text1"/>
               </w:rPr>
               <w:t>E’</w:t>
             </w:r>
+            <w:proofErr w:type="gramEnd"/>
             <w:r>
               <w:rPr>
                 <w:color w:val="000000" w:themeColor="text1"/>
@@ -2602,13 +2606,7 @@
               <w:rPr>
                 <w:color w:val="000000" w:themeColor="text1"/>
               </w:rPr>
-              <w:t xml:space="preserve">Farmacista, DBMSAzienda, </w:t>
-            </w:r>
-            <w:r>
-              <w:rPr>
-                <w:color w:val="000000" w:themeColor="text1"/>
-              </w:rPr>
-              <w:t>DBMSFarmacia</w:t>
+              <w:t>Farmacista, DBMSAzienda</w:t>
             </w:r>
           </w:p>
         </w:tc>
@@ -2877,19 +2875,6 @@
                 <w:color w:val="000000" w:themeColor="text1"/>
               </w:rPr>
             </w:pPr>
-            <w:r>
-              <w:rPr>
-                <w:color w:val="000000" w:themeColor="text1"/>
-              </w:rPr>
-              <w:t>8. Il sistema richiede al DBMSFarmacia di aggiungere la prenotazione al database.</w:t>
-            </w:r>
-          </w:p>
-          <w:p>
-            <w:pPr>
-              <w:rPr>
-                <w:color w:val="FF0000"/>
-              </w:rPr>
-            </w:pPr>
           </w:p>
         </w:tc>
       </w:tr>
@@ -2969,19 +2954,27 @@
               <w:rPr>
                 <w:color w:val="000000" w:themeColor="text1"/>
               </w:rPr>
-              <w:t xml:space="preserve">Il sistema invia un’email all’azienda per notificare </w:t>
-            </w:r>
-            <w:r>
-              <w:rPr>
-                <w:color w:val="000000" w:themeColor="text1"/>
-              </w:rPr>
-              <w:t xml:space="preserve">la </w:t>
-            </w:r>
-            <w:r>
-              <w:rPr>
-                <w:color w:val="000000" w:themeColor="text1"/>
-              </w:rPr>
-              <w:t>prenotazione del farmaco</w:t>
+              <w:t xml:space="preserve">Il sistema invia </w:t>
+            </w:r>
+            <w:proofErr w:type="gramStart"/>
+            <w:r>
+              <w:rPr>
+                <w:color w:val="000000" w:themeColor="text1"/>
+              </w:rPr>
+              <w:t>un’email</w:t>
+            </w:r>
+            <w:proofErr w:type="gramEnd"/>
+            <w:r>
+              <w:rPr>
+                <w:color w:val="000000" w:themeColor="text1"/>
+              </w:rPr>
+              <w:t xml:space="preserve"> all’azienda per notificare </w:t>
+            </w:r>
+            <w:r>
+              <w:rPr>
+                <w:color w:val="000000" w:themeColor="text1"/>
+              </w:rPr>
+              <w:t>la prenotazione del farmaco</w:t>
             </w:r>
           </w:p>
         </w:tc>
@@ -3187,24 +3180,6 @@
               </w:rPr>
               <w:t>Farmacista, DBMSAzienda</w:t>
             </w:r>
-            <w:r>
-              <w:rPr>
-                <w:color w:val="000000" w:themeColor="text1"/>
-              </w:rPr>
-              <w:t xml:space="preserve">, </w:t>
-            </w:r>
-            <w:r>
-              <w:rPr>
-                <w:color w:val="000000" w:themeColor="text1"/>
-              </w:rPr>
-              <w:t>DBMS</w:t>
-            </w:r>
-            <w:r>
-              <w:rPr>
-                <w:color w:val="000000" w:themeColor="text1"/>
-              </w:rPr>
-              <w:t>Farmacia</w:t>
-            </w:r>
           </w:p>
         </w:tc>
       </w:tr>
@@ -3412,31 +3387,7 @@
               <w:rPr>
                 <w:color w:val="000000" w:themeColor="text1"/>
               </w:rPr>
-              <w:t>[</w:t>
-            </w:r>
-            <w:r>
-              <w:rPr>
-                <w:color w:val="000000" w:themeColor="text1"/>
-              </w:rPr>
-              <w:t>Si veda il mockup /</w:t>
-            </w:r>
-            <w:r>
-              <w:rPr>
-                <w:color w:val="000000" w:themeColor="text1"/>
-              </w:rPr>
-              <w:t>Mockup</w:t>
-            </w:r>
-            <w:r>
-              <w:rPr>
-                <w:color w:val="000000" w:themeColor="text1"/>
-              </w:rPr>
-              <w:t>/Modordine.png</w:t>
-            </w:r>
-            <w:r>
-              <w:rPr>
-                <w:color w:val="000000" w:themeColor="text1"/>
-              </w:rPr>
-              <w:t>]</w:t>
+              <w:t>[Si veda il mockup /Mockup/Modordine.png]</w:t>
             </w:r>
           </w:p>
           <w:p>
@@ -3468,38 +3419,7 @@
               <w:rPr>
                 <w:color w:val="000000" w:themeColor="text1"/>
               </w:rPr>
-              <w:t>. Il sistema richiede al DBMS</w:t>
-            </w:r>
-            <w:r>
-              <w:rPr>
-                <w:color w:val="000000" w:themeColor="text1"/>
-              </w:rPr>
-              <w:t>Farmacia</w:t>
-            </w:r>
-            <w:r>
-              <w:rPr>
-                <w:color w:val="000000" w:themeColor="text1"/>
-              </w:rPr>
-              <w:t xml:space="preserve"> l’aggiornamento dell’ordine</w:t>
-            </w:r>
-          </w:p>
-          <w:p>
-            <w:pPr>
-              <w:rPr>
-                <w:color w:val="FF0000"/>
-              </w:rPr>
-            </w:pPr>
-            <w:r>
-              <w:rPr>
-                <w:color w:val="000000" w:themeColor="text1"/>
-              </w:rPr>
-              <w:t>6</w:t>
-            </w:r>
-            <w:r>
-              <w:rPr>
-                <w:color w:val="000000" w:themeColor="text1"/>
-              </w:rPr>
-              <w:t>. [Viene inviata una notifica all’azienda sull’aggiornamento dell’ordine]</w:t>
+              <w:t>. Viene inviata una notifica all’azienda sull’aggiornamento dell’ordine</w:t>
             </w:r>
           </w:p>
         </w:tc>
@@ -3536,7 +3456,21 @@
               <w:rPr>
                 <w:color w:val="000000" w:themeColor="text1"/>
               </w:rPr>
-              <w:t xml:space="preserve">Il sistema invia un’email all’azienda per notificare </w:t>
+              <w:t xml:space="preserve">Il sistema invia </w:t>
+            </w:r>
+            <w:proofErr w:type="gramStart"/>
+            <w:r>
+              <w:rPr>
+                <w:color w:val="000000" w:themeColor="text1"/>
+              </w:rPr>
+              <w:t>un’email</w:t>
+            </w:r>
+            <w:proofErr w:type="gramEnd"/>
+            <w:r>
+              <w:rPr>
+                <w:color w:val="000000" w:themeColor="text1"/>
+              </w:rPr>
+              <w:t xml:space="preserve"> all’azienda per notificare </w:t>
             </w:r>
             <w:r>
               <w:rPr>
@@ -3703,155 +3637,155 @@
                 <w:b/>
                 <w:bCs/>
               </w:rPr>
+              <w:t>Nome caso d’uso</w:t>
+            </w:r>
+          </w:p>
+        </w:tc>
+        <w:tc>
+          <w:tcPr>
+            <w:tcW w:w="5880" w:type="dxa"/>
+          </w:tcPr>
+          <w:p>
+            <w:pPr>
+              <w:spacing w:line="240" w:lineRule="auto"/>
+            </w:pPr>
+            <w:r>
+              <w:t>Alert scadenza</w:t>
+            </w:r>
+          </w:p>
+        </w:tc>
+      </w:tr>
+      <w:tr>
+        <w:tc>
+          <w:tcPr>
+            <w:tcW w:w="3135" w:type="dxa"/>
+            <w:hideMark/>
+          </w:tcPr>
+          <w:p>
+            <w:pPr>
+              <w:spacing w:line="240" w:lineRule="auto"/>
+              <w:rPr>
+                <w:b/>
+                <w:bCs/>
+              </w:rPr>
+            </w:pPr>
+            <w:r>
+              <w:rPr>
+                <w:b/>
+                <w:bCs/>
+              </w:rPr>
+              <w:t>ID</w:t>
+            </w:r>
+          </w:p>
+        </w:tc>
+        <w:tc>
+          <w:tcPr>
+            <w:tcW w:w="5880" w:type="dxa"/>
+          </w:tcPr>
+          <w:p>
+            <w:pPr>
+              <w:spacing w:line="240" w:lineRule="auto"/>
+            </w:pPr>
+            <w:r>
+              <w:t>ALERTSCAD</w:t>
+            </w:r>
+          </w:p>
+        </w:tc>
+      </w:tr>
+      <w:tr>
+        <w:tc>
+          <w:tcPr>
+            <w:tcW w:w="3135" w:type="dxa"/>
+            <w:hideMark/>
+          </w:tcPr>
+          <w:p>
+            <w:pPr>
+              <w:spacing w:line="240" w:lineRule="auto"/>
+              <w:rPr>
+                <w:b/>
+                <w:bCs/>
+              </w:rPr>
+            </w:pPr>
+            <w:r>
+              <w:rPr>
+                <w:b/>
+                <w:bCs/>
+              </w:rPr>
+              <w:t>Attori</w:t>
+            </w:r>
+          </w:p>
+        </w:tc>
+        <w:tc>
+          <w:tcPr>
+            <w:tcW w:w="5880" w:type="dxa"/>
+          </w:tcPr>
+          <w:p>
+            <w:pPr>
+              <w:spacing w:line="240" w:lineRule="auto"/>
+            </w:pPr>
+            <w:r>
+              <w:rPr>
+                <w:color w:val="000000" w:themeColor="text1"/>
+              </w:rPr>
+              <w:t>Farmacista</w:t>
+            </w:r>
+          </w:p>
+        </w:tc>
+      </w:tr>
+      <w:tr>
+        <w:tc>
+          <w:tcPr>
+            <w:tcW w:w="3135" w:type="dxa"/>
+            <w:hideMark/>
+          </w:tcPr>
+          <w:p>
+            <w:pPr>
+              <w:spacing w:line="240" w:lineRule="auto"/>
+              <w:rPr>
+                <w:b/>
+                <w:bCs/>
+              </w:rPr>
+            </w:pPr>
+            <w:r>
+              <w:rPr>
+                <w:b/>
+                <w:bCs/>
+              </w:rPr>
+              <w:t>Precondizioni</w:t>
+            </w:r>
+          </w:p>
+        </w:tc>
+        <w:tc>
+          <w:tcPr>
+            <w:tcW w:w="5880" w:type="dxa"/>
+          </w:tcPr>
+          <w:p>
+            <w:pPr>
+              <w:spacing w:line="240" w:lineRule="auto"/>
+            </w:pPr>
+          </w:p>
+        </w:tc>
+      </w:tr>
+      <w:tr>
+        <w:tc>
+          <w:tcPr>
+            <w:tcW w:w="3135" w:type="dxa"/>
+            <w:hideMark/>
+          </w:tcPr>
+          <w:p>
+            <w:pPr>
+              <w:spacing w:line="240" w:lineRule="auto"/>
+              <w:rPr>
+                <w:b/>
+                <w:bCs/>
+              </w:rPr>
+            </w:pPr>
+            <w:r>
+              <w:rPr>
+                <w:b/>
+                <w:bCs/>
+              </w:rPr>
               <w:lastRenderedPageBreak/>
-              <w:t>Nome caso d’uso</w:t>
-            </w:r>
-          </w:p>
-        </w:tc>
-        <w:tc>
-          <w:tcPr>
-            <w:tcW w:w="5880" w:type="dxa"/>
-          </w:tcPr>
-          <w:p>
-            <w:pPr>
-              <w:spacing w:line="240" w:lineRule="auto"/>
-            </w:pPr>
-            <w:r>
-              <w:t>Alert scadenza</w:t>
-            </w:r>
-          </w:p>
-        </w:tc>
-      </w:tr>
-      <w:tr>
-        <w:tc>
-          <w:tcPr>
-            <w:tcW w:w="3135" w:type="dxa"/>
-            <w:hideMark/>
-          </w:tcPr>
-          <w:p>
-            <w:pPr>
-              <w:spacing w:line="240" w:lineRule="auto"/>
-              <w:rPr>
-                <w:b/>
-                <w:bCs/>
-              </w:rPr>
-            </w:pPr>
-            <w:r>
-              <w:rPr>
-                <w:b/>
-                <w:bCs/>
-              </w:rPr>
-              <w:t>ID</w:t>
-            </w:r>
-          </w:p>
-        </w:tc>
-        <w:tc>
-          <w:tcPr>
-            <w:tcW w:w="5880" w:type="dxa"/>
-          </w:tcPr>
-          <w:p>
-            <w:pPr>
-              <w:spacing w:line="240" w:lineRule="auto"/>
-            </w:pPr>
-            <w:r>
-              <w:t>ALERTSCAD</w:t>
-            </w:r>
-          </w:p>
-        </w:tc>
-      </w:tr>
-      <w:tr>
-        <w:tc>
-          <w:tcPr>
-            <w:tcW w:w="3135" w:type="dxa"/>
-            <w:hideMark/>
-          </w:tcPr>
-          <w:p>
-            <w:pPr>
-              <w:spacing w:line="240" w:lineRule="auto"/>
-              <w:rPr>
-                <w:b/>
-                <w:bCs/>
-              </w:rPr>
-            </w:pPr>
-            <w:r>
-              <w:rPr>
-                <w:b/>
-                <w:bCs/>
-              </w:rPr>
-              <w:t>Attori</w:t>
-            </w:r>
-          </w:p>
-        </w:tc>
-        <w:tc>
-          <w:tcPr>
-            <w:tcW w:w="5880" w:type="dxa"/>
-          </w:tcPr>
-          <w:p>
-            <w:pPr>
-              <w:spacing w:line="240" w:lineRule="auto"/>
-            </w:pPr>
-            <w:r>
-              <w:rPr>
-                <w:color w:val="000000" w:themeColor="text1"/>
-              </w:rPr>
-              <w:t>Farmacista</w:t>
-            </w:r>
-          </w:p>
-        </w:tc>
-      </w:tr>
-      <w:tr>
-        <w:tc>
-          <w:tcPr>
-            <w:tcW w:w="3135" w:type="dxa"/>
-            <w:hideMark/>
-          </w:tcPr>
-          <w:p>
-            <w:pPr>
-              <w:spacing w:line="240" w:lineRule="auto"/>
-              <w:rPr>
-                <w:b/>
-                <w:bCs/>
-              </w:rPr>
-            </w:pPr>
-            <w:r>
-              <w:rPr>
-                <w:b/>
-                <w:bCs/>
-              </w:rPr>
-              <w:t>Precondizioni</w:t>
-            </w:r>
-          </w:p>
-        </w:tc>
-        <w:tc>
-          <w:tcPr>
-            <w:tcW w:w="5880" w:type="dxa"/>
-          </w:tcPr>
-          <w:p>
-            <w:pPr>
-              <w:spacing w:line="240" w:lineRule="auto"/>
-            </w:pPr>
-          </w:p>
-        </w:tc>
-      </w:tr>
-      <w:tr>
-        <w:tc>
-          <w:tcPr>
-            <w:tcW w:w="3135" w:type="dxa"/>
-            <w:hideMark/>
-          </w:tcPr>
-          <w:p>
-            <w:pPr>
-              <w:spacing w:line="240" w:lineRule="auto"/>
-              <w:rPr>
-                <w:b/>
-                <w:bCs/>
-              </w:rPr>
-            </w:pPr>
-            <w:r>
-              <w:rPr>
-                <w:b/>
-                <w:bCs/>
-              </w:rPr>
               <w:t>Condizione di entrata</w:t>
             </w:r>
           </w:p>
@@ -4211,10 +4145,7 @@
               <w:rPr>
                 <w:color w:val="000000" w:themeColor="text1"/>
               </w:rPr>
-              <w:t xml:space="preserve">Farmacista, DBMSAzienda, </w:t>
-            </w:r>
-            <w:r>
-              <w:t>DBMSFarmacia</w:t>
+              <w:t>Farmacista, DBMSAzienda</w:t>
             </w:r>
           </w:p>
         </w:tc>
@@ -4364,14 +4295,6 @@
               <w:t>3. Il sistema richiede al DBMSAzienda di rimuovere l’ordine selezionato dal Farmacista.</w:t>
             </w:r>
           </w:p>
-          <w:p>
-            <w:r>
-              <w:rPr>
-                <w:color w:val="000000" w:themeColor="text1"/>
-              </w:rPr>
-              <w:t>4. Il sistema richiede al DBMSFarmacia di rimuovere l’ordine selezionato dal Farmacista.</w:t>
-            </w:r>
-          </w:p>
         </w:tc>
       </w:tr>
       <w:tr>
@@ -4409,7 +4332,21 @@
               <w:rPr>
                 <w:color w:val="000000" w:themeColor="text1"/>
               </w:rPr>
-              <w:t>Il sistema invia un’email all’azienda per notificare l’annullamento dell’ordine</w:t>
+              <w:t xml:space="preserve">Il sistema invia </w:t>
+            </w:r>
+            <w:proofErr w:type="gramStart"/>
+            <w:r>
+              <w:rPr>
+                <w:color w:val="000000" w:themeColor="text1"/>
+              </w:rPr>
+              <w:t>un’email</w:t>
+            </w:r>
+            <w:proofErr w:type="gramEnd"/>
+            <w:r>
+              <w:rPr>
+                <w:color w:val="000000" w:themeColor="text1"/>
+              </w:rPr>
+              <w:t xml:space="preserve"> all’azienda per notificare l’annullamento dell’ordine</w:t>
             </w:r>
           </w:p>
         </w:tc>
@@ -4562,244 +4499,258 @@
                 <w:b/>
                 <w:bCs/>
               </w:rPr>
+              <w:t>Nome caso d’uso</w:t>
+            </w:r>
+          </w:p>
+        </w:tc>
+        <w:tc>
+          <w:tcPr>
+            <w:tcW w:w="5880" w:type="dxa"/>
+          </w:tcPr>
+          <w:p>
+            <w:r>
+              <w:t>Prenotazione automatica</w:t>
+            </w:r>
+          </w:p>
+        </w:tc>
+      </w:tr>
+      <w:tr>
+        <w:tc>
+          <w:tcPr>
+            <w:tcW w:w="3135" w:type="dxa"/>
+            <w:hideMark/>
+          </w:tcPr>
+          <w:p>
+            <w:pPr>
+              <w:spacing w:line="240" w:lineRule="auto"/>
+              <w:rPr>
+                <w:b/>
+                <w:bCs/>
+              </w:rPr>
+            </w:pPr>
+            <w:r>
+              <w:rPr>
+                <w:b/>
+                <w:bCs/>
+              </w:rPr>
+              <w:t>ID</w:t>
+            </w:r>
+          </w:p>
+        </w:tc>
+        <w:tc>
+          <w:tcPr>
+            <w:tcW w:w="5880" w:type="dxa"/>
+          </w:tcPr>
+          <w:p>
+            <w:pPr>
+              <w:spacing w:line="240" w:lineRule="auto"/>
+            </w:pPr>
+            <w:r>
+              <w:t>PRENAUT</w:t>
+            </w:r>
+          </w:p>
+        </w:tc>
+      </w:tr>
+      <w:tr>
+        <w:tc>
+          <w:tcPr>
+            <w:tcW w:w="3135" w:type="dxa"/>
+            <w:hideMark/>
+          </w:tcPr>
+          <w:p>
+            <w:pPr>
+              <w:spacing w:line="240" w:lineRule="auto"/>
+              <w:rPr>
+                <w:b/>
+                <w:bCs/>
+              </w:rPr>
+            </w:pPr>
+            <w:r>
+              <w:rPr>
+                <w:b/>
+                <w:bCs/>
+              </w:rPr>
+              <w:t>Attori</w:t>
+            </w:r>
+          </w:p>
+        </w:tc>
+        <w:tc>
+          <w:tcPr>
+            <w:tcW w:w="5880" w:type="dxa"/>
+          </w:tcPr>
+          <w:p>
+            <w:pPr>
+              <w:spacing w:line="240" w:lineRule="auto"/>
+            </w:pPr>
+            <w:r>
+              <w:rPr>
+                <w:color w:val="000000" w:themeColor="text1"/>
+              </w:rPr>
+              <w:t>Tempo, DBMSFarmacia, DBMSAzienda</w:t>
+            </w:r>
+          </w:p>
+        </w:tc>
+      </w:tr>
+      <w:tr>
+        <w:tc>
+          <w:tcPr>
+            <w:tcW w:w="3135" w:type="dxa"/>
+            <w:hideMark/>
+          </w:tcPr>
+          <w:p>
+            <w:pPr>
+              <w:spacing w:line="240" w:lineRule="auto"/>
+              <w:rPr>
+                <w:b/>
+                <w:bCs/>
+              </w:rPr>
+            </w:pPr>
+            <w:r>
+              <w:rPr>
+                <w:b/>
+                <w:bCs/>
+              </w:rPr>
+              <w:t>Precondizioni</w:t>
+            </w:r>
+          </w:p>
+        </w:tc>
+        <w:tc>
+          <w:tcPr>
+            <w:tcW w:w="5880" w:type="dxa"/>
+          </w:tcPr>
+          <w:p>
+            <w:pPr>
+              <w:spacing w:line="240" w:lineRule="auto"/>
+            </w:pPr>
+          </w:p>
+        </w:tc>
+      </w:tr>
+      <w:tr>
+        <w:tc>
+          <w:tcPr>
+            <w:tcW w:w="3135" w:type="dxa"/>
+            <w:hideMark/>
+          </w:tcPr>
+          <w:p>
+            <w:pPr>
+              <w:spacing w:line="240" w:lineRule="auto"/>
+              <w:rPr>
+                <w:b/>
+                <w:bCs/>
+              </w:rPr>
+            </w:pPr>
+            <w:r>
+              <w:rPr>
+                <w:b/>
+                <w:bCs/>
+              </w:rPr>
+              <w:t>Condizione di entrata</w:t>
+            </w:r>
+          </w:p>
+        </w:tc>
+        <w:tc>
+          <w:tcPr>
+            <w:tcW w:w="5880" w:type="dxa"/>
+          </w:tcPr>
+          <w:p>
+            <w:pPr>
+              <w:spacing w:line="240" w:lineRule="auto"/>
+            </w:pPr>
+            <w:r>
+              <w:rPr>
+                <w:color w:val="FF0000"/>
+              </w:rPr>
+              <w:t>La farmacia ha effettuato una vendita.</w:t>
+            </w:r>
+            <w:r>
+              <w:rPr>
+                <w:color w:val="FF0000"/>
+              </w:rPr>
+              <w:t xml:space="preserve"> (oppure </w:t>
+            </w:r>
+            <w:proofErr w:type="spellStart"/>
+            <w:r>
+              <w:rPr>
+                <w:color w:val="FF0000"/>
+              </w:rPr>
+              <w:t>cronjob</w:t>
+            </w:r>
+            <w:proofErr w:type="spellEnd"/>
+            <w:r>
+              <w:rPr>
+                <w:color w:val="000000" w:themeColor="text1"/>
+              </w:rPr>
+              <w:t>)</w:t>
+            </w:r>
+          </w:p>
+        </w:tc>
+      </w:tr>
+      <w:tr>
+        <w:tc>
+          <w:tcPr>
+            <w:tcW w:w="3135" w:type="dxa"/>
+            <w:hideMark/>
+          </w:tcPr>
+          <w:p>
+            <w:pPr>
+              <w:spacing w:line="240" w:lineRule="auto"/>
+              <w:rPr>
+                <w:b/>
+                <w:bCs/>
+              </w:rPr>
+            </w:pPr>
+            <w:r>
+              <w:rPr>
+                <w:b/>
+                <w:bCs/>
+              </w:rPr>
               <w:lastRenderedPageBreak/>
-              <w:t>Nome caso d’uso</w:t>
-            </w:r>
-          </w:p>
-        </w:tc>
-        <w:tc>
-          <w:tcPr>
-            <w:tcW w:w="5880" w:type="dxa"/>
-          </w:tcPr>
-          <w:p>
-            <w:r>
-              <w:t>Prenotazione automatica</w:t>
-            </w:r>
-          </w:p>
-        </w:tc>
-      </w:tr>
-      <w:tr>
-        <w:tc>
-          <w:tcPr>
-            <w:tcW w:w="3135" w:type="dxa"/>
-            <w:hideMark/>
-          </w:tcPr>
-          <w:p>
-            <w:pPr>
-              <w:spacing w:line="240" w:lineRule="auto"/>
-              <w:rPr>
-                <w:b/>
-                <w:bCs/>
-              </w:rPr>
-            </w:pPr>
-            <w:r>
-              <w:rPr>
-                <w:b/>
-                <w:bCs/>
-              </w:rPr>
-              <w:t>ID</w:t>
-            </w:r>
-          </w:p>
-        </w:tc>
-        <w:tc>
-          <w:tcPr>
-            <w:tcW w:w="5880" w:type="dxa"/>
-          </w:tcPr>
-          <w:p>
-            <w:pPr>
-              <w:spacing w:line="240" w:lineRule="auto"/>
-            </w:pPr>
-            <w:r>
-              <w:t>PRENAUT</w:t>
-            </w:r>
-          </w:p>
-        </w:tc>
-      </w:tr>
-      <w:tr>
-        <w:tc>
-          <w:tcPr>
-            <w:tcW w:w="3135" w:type="dxa"/>
-            <w:hideMark/>
-          </w:tcPr>
-          <w:p>
-            <w:pPr>
-              <w:spacing w:line="240" w:lineRule="auto"/>
-              <w:rPr>
-                <w:b/>
-                <w:bCs/>
-              </w:rPr>
-            </w:pPr>
-            <w:r>
-              <w:rPr>
-                <w:b/>
-                <w:bCs/>
-              </w:rPr>
-              <w:t>Attori</w:t>
-            </w:r>
-          </w:p>
-        </w:tc>
-        <w:tc>
-          <w:tcPr>
-            <w:tcW w:w="5880" w:type="dxa"/>
-          </w:tcPr>
-          <w:p>
-            <w:pPr>
-              <w:spacing w:line="240" w:lineRule="auto"/>
-            </w:pPr>
-            <w:r>
-              <w:rPr>
-                <w:color w:val="000000" w:themeColor="text1"/>
-              </w:rPr>
-              <w:t>Tempo, DBMSFarmacia, DBMSAzienda</w:t>
-            </w:r>
-          </w:p>
-        </w:tc>
-      </w:tr>
-      <w:tr>
-        <w:tc>
-          <w:tcPr>
-            <w:tcW w:w="3135" w:type="dxa"/>
-            <w:hideMark/>
-          </w:tcPr>
-          <w:p>
-            <w:pPr>
-              <w:spacing w:line="240" w:lineRule="auto"/>
-              <w:rPr>
-                <w:b/>
-                <w:bCs/>
-              </w:rPr>
-            </w:pPr>
-            <w:r>
-              <w:rPr>
-                <w:b/>
-                <w:bCs/>
-              </w:rPr>
-              <w:t>Precondizioni</w:t>
-            </w:r>
-          </w:p>
-        </w:tc>
-        <w:tc>
-          <w:tcPr>
-            <w:tcW w:w="5880" w:type="dxa"/>
-          </w:tcPr>
-          <w:p>
-            <w:pPr>
-              <w:spacing w:line="240" w:lineRule="auto"/>
-            </w:pPr>
-          </w:p>
-        </w:tc>
-      </w:tr>
-      <w:tr>
-        <w:tc>
-          <w:tcPr>
-            <w:tcW w:w="3135" w:type="dxa"/>
-            <w:hideMark/>
-          </w:tcPr>
-          <w:p>
-            <w:pPr>
-              <w:spacing w:line="240" w:lineRule="auto"/>
-              <w:rPr>
-                <w:b/>
-                <w:bCs/>
-              </w:rPr>
-            </w:pPr>
-            <w:r>
-              <w:rPr>
-                <w:b/>
-                <w:bCs/>
-              </w:rPr>
-              <w:t>Condizione di entrata</w:t>
-            </w:r>
-          </w:p>
-        </w:tc>
-        <w:tc>
-          <w:tcPr>
-            <w:tcW w:w="5880" w:type="dxa"/>
-          </w:tcPr>
-          <w:p>
-            <w:pPr>
-              <w:spacing w:line="240" w:lineRule="auto"/>
+              <w:t>Flusso di eventi</w:t>
+            </w:r>
+          </w:p>
+        </w:tc>
+        <w:tc>
+          <w:tcPr>
+            <w:tcW w:w="5880" w:type="dxa"/>
+          </w:tcPr>
+          <w:p>
+            <w:pPr>
+              <w:rPr>
+                <w:color w:val="000000" w:themeColor="text1"/>
+              </w:rPr>
+            </w:pPr>
+            <w:r>
+              <w:rPr>
+                <w:color w:val="000000" w:themeColor="text1"/>
+              </w:rPr>
+              <w:t>1. Il sistema richiede al DBMSFarmacia la lista di tutti quei farmaci (da banco e non da banco) la cui disponibilità è scesa al di sotto di una quantità prestabilita (si suppone arbitrariamente 15).</w:t>
+            </w:r>
+          </w:p>
+          <w:p>
+            <w:pPr>
+              <w:rPr>
+                <w:color w:val="000000" w:themeColor="text1"/>
+              </w:rPr>
             </w:pPr>
             <w:r>
               <w:rPr>
                 <w:color w:val="FF0000"/>
               </w:rPr>
-              <w:t>La farmacia ha effettuato una vendita.</w:t>
-            </w:r>
+              <w:t xml:space="preserve">2. Il sistema richiede al DBMSAzienda di aggiungere una prenotazione (si suppone arbitrariamente di 20 unità) per tutti i farmaci restituiti al passo 1. [Fra i farmaci prenotati automaticamente, potrebbe capitare che vi siano anche farmaci la cui data di scadenza è inferiore a due mesi dalla data di prenotazione. In questo caso bisogna avvertire il Farmacista (potenzialmente contravvenendo allo scopo “automatico” della prenotazione automatica), oppure considerare il fatto che la disponibilità dei farmaci </w:t>
+            </w:r>
+            <w:proofErr w:type="gramStart"/>
             <w:r>
               <w:rPr>
                 <w:color w:val="FF0000"/>
               </w:rPr>
-              <w:t xml:space="preserve"> (oppure </w:t>
-            </w:r>
-            <w:proofErr w:type="spellStart"/>
+              <w:t>sia</w:t>
+            </w:r>
+            <w:proofErr w:type="gramEnd"/>
             <w:r>
               <w:rPr>
                 <w:color w:val="FF0000"/>
               </w:rPr>
-              <w:t>cronjob</w:t>
-            </w:r>
-            <w:proofErr w:type="spellEnd"/>
-            <w:r>
-              <w:rPr>
-                <w:color w:val="000000" w:themeColor="text1"/>
-              </w:rPr>
-              <w:t>)</w:t>
-            </w:r>
-          </w:p>
-        </w:tc>
-      </w:tr>
-      <w:tr>
-        <w:tc>
-          <w:tcPr>
-            <w:tcW w:w="3135" w:type="dxa"/>
-            <w:hideMark/>
-          </w:tcPr>
-          <w:p>
-            <w:pPr>
-              <w:spacing w:line="240" w:lineRule="auto"/>
-              <w:rPr>
-                <w:b/>
-                <w:bCs/>
-              </w:rPr>
-            </w:pPr>
-            <w:r>
-              <w:rPr>
-                <w:b/>
-                <w:bCs/>
-              </w:rPr>
-              <w:t>Flusso di eventi</w:t>
-            </w:r>
-          </w:p>
-        </w:tc>
-        <w:tc>
-          <w:tcPr>
-            <w:tcW w:w="5880" w:type="dxa"/>
-          </w:tcPr>
-          <w:p>
-            <w:pPr>
-              <w:rPr>
-                <w:color w:val="000000" w:themeColor="text1"/>
-              </w:rPr>
-            </w:pPr>
-            <w:r>
-              <w:rPr>
-                <w:color w:val="000000" w:themeColor="text1"/>
-              </w:rPr>
-              <w:t>1. Il sistema richiede al DBMSFarmacia la lista di tutti quei farmaci (da banco e non da banco) la cui disponibilità è scesa al di sotto di una quantità prestabilita (si suppone arbitrariamente 15).</w:t>
-            </w:r>
-          </w:p>
-          <w:p>
-            <w:pPr>
-              <w:rPr>
-                <w:color w:val="000000" w:themeColor="text1"/>
-              </w:rPr>
-            </w:pPr>
-            <w:r>
-              <w:rPr>
-                <w:color w:val="FF0000"/>
-              </w:rPr>
-              <w:t>2. Il sistema richiede al DBMSAzienda di aggiungere una prenotazione (si suppone arbitrariamente di 20 unità) per tutti i farmaci restituiti al passo 1. [Fra i farmaci prenotati automaticamente, potrebbe capitare che vi siano anche farmaci la cui data di scadenza è inferiore a due mesi dalla data di prenotazione. In questo caso bisogna avvertire il Farmacista (potenzialmente contravvenendo allo scopo “automatico” della prenotazione automatica), oppure considerare il fatto che la disponibilità dei farmaci sia scesa sotto le 15 unità come una situazione critica e prenotare i farmaci indipendentemente dalla loro data di scadenza?]</w:t>
+              <w:t xml:space="preserve"> scesa sotto le 15 unità come una situazione critica e prenotare i farmaci indipendentemente dalla loro data di scadenza?]</w:t>
             </w:r>
             <w:r>
               <w:rPr>
@@ -5091,7 +5042,21 @@
               <w:rPr>
                 <w:color w:val="000000" w:themeColor="text1"/>
               </w:rPr>
-              <w:t>Tempo, DBMSFarmacia, DBMSAzienda</w:t>
+              <w:t xml:space="preserve">Tempo, </w:t>
+            </w:r>
+            <w:proofErr w:type="spellStart"/>
+            <w:r>
+              <w:rPr>
+                <w:color w:val="000000" w:themeColor="text1"/>
+              </w:rPr>
+              <w:t>DBMSFarmacia</w:t>
+            </w:r>
+            <w:proofErr w:type="spellEnd"/>
+            <w:r>
+              <w:rPr>
+                <w:color w:val="000000" w:themeColor="text1"/>
+              </w:rPr>
+              <w:t>, DBMSAzienda</w:t>
             </w:r>
           </w:p>
         </w:tc>
@@ -5127,11 +5092,19 @@
             <w:pPr>
               <w:spacing w:line="240" w:lineRule="auto"/>
             </w:pPr>
-            <w:r>
-              <w:rPr>
-                <w:color w:val="000000" w:themeColor="text1"/>
-              </w:rPr>
-              <w:t>E’ trascorso un tempo prestabilito dall’ultima prenotazione periodica effettuata (si suppone arbitrariamente 3 settimane)</w:t>
+            <w:proofErr w:type="gramStart"/>
+            <w:r>
+              <w:rPr>
+                <w:color w:val="000000" w:themeColor="text1"/>
+              </w:rPr>
+              <w:t>E’</w:t>
+            </w:r>
+            <w:proofErr w:type="gramEnd"/>
+            <w:r>
+              <w:rPr>
+                <w:color w:val="000000" w:themeColor="text1"/>
+              </w:rPr>
+              <w:t xml:space="preserve"> trascorso un tempo prestabilito dall’ultima prenotazione periodica effettuata (si suppone arbitrariamente 3 settimane)</w:t>
             </w:r>
           </w:p>
         </w:tc>
@@ -5412,7 +5385,6 @@
                 <w:b/>
                 <w:bCs/>
               </w:rPr>
-              <w:lastRenderedPageBreak/>
               <w:t>Nome caso d’uso</w:t>
             </w:r>
           </w:p>
@@ -5503,16 +5475,7 @@
               <w:rPr>
                 <w:color w:val="000000" w:themeColor="text1"/>
               </w:rPr>
-              <w:t>Corriere, Farmacista, DBMSAzienda,</w:t>
-            </w:r>
-            <w:r>
-              <w:rPr>
-                <w:color w:val="FF0000"/>
-              </w:rPr>
-              <w:t xml:space="preserve"> </w:t>
-            </w:r>
-            <w:r>
-              <w:t>DBMSFarmacia</w:t>
+              <w:t>Corriere, Farmacista, DBMSAzienda</w:t>
             </w:r>
           </w:p>
         </w:tc>
@@ -5579,6 +5542,7 @@
                 <w:b/>
                 <w:bCs/>
               </w:rPr>
+              <w:lastRenderedPageBreak/>
               <w:t>Condizione di entrata</w:t>
             </w:r>
           </w:p>
@@ -5693,16 +5657,6 @@
                 <w:color w:val="000000" w:themeColor="text1"/>
               </w:rPr>
               <w:t>5. Il sistema richiede al DBMSAzienda di aggiornare lo stato della consegna impostandola come “firmata (ma ancora da confermare)”.</w:t>
-            </w:r>
-          </w:p>
-          <w:p>
-            <w:pPr>
-              <w:rPr>
-                <w:color w:val="FF0000"/>
-              </w:rPr>
-            </w:pPr>
-            <w:r>
-              <w:t>6. Il sistema richiede al DBMSFarmacia di aggiornare lo stato della consegna impostandola come “firmata (ma ancora da confermare)”.</w:t>
             </w:r>
           </w:p>
         </w:tc>
@@ -5977,7 +5931,7 @@
               <w:spacing w:line="240" w:lineRule="auto"/>
             </w:pPr>
             <w:r>
-              <w:t>Farmacista, DBMSAzienda, DBMSFarmacia</w:t>
+              <w:t>Farmacista, DBMSAzienda</w:t>
             </w:r>
           </w:p>
         </w:tc>
@@ -6203,79 +6157,92 @@
               <w:rPr>
                 <w:color w:val="000000" w:themeColor="text1"/>
               </w:rPr>
+              <w:t>7. Se il Farmacista ha confermato per intero la consegna, allora il sistema richiede al DBMSAzienda di aggiornare lo stato della consegna impostandola come confermata.</w:t>
+            </w:r>
+          </w:p>
+          <w:p>
+            <w:pPr>
+              <w:rPr>
+                <w:color w:val="000000" w:themeColor="text1"/>
+              </w:rPr>
+            </w:pPr>
+            <w:r>
+              <w:rPr>
+                <w:color w:val="000000" w:themeColor="text1"/>
+              </w:rPr>
+              <w:t xml:space="preserve">8. Viene inviata </w:t>
+            </w:r>
+            <w:proofErr w:type="gramStart"/>
+            <w:r>
+              <w:rPr>
+                <w:color w:val="000000" w:themeColor="text1"/>
+              </w:rPr>
+              <w:t>un’email</w:t>
+            </w:r>
+            <w:proofErr w:type="gramEnd"/>
+            <w:r>
+              <w:rPr>
+                <w:color w:val="000000" w:themeColor="text1"/>
+              </w:rPr>
+              <w:t xml:space="preserve"> all’azienda per allertarla dello stato dell’ordine</w:t>
+            </w:r>
+          </w:p>
+        </w:tc>
+      </w:tr>
+      <w:tr>
+        <w:tc>
+          <w:tcPr>
+            <w:tcW w:w="3135" w:type="dxa"/>
+            <w:hideMark/>
+          </w:tcPr>
+          <w:p>
+            <w:pPr>
+              <w:spacing w:line="240" w:lineRule="auto"/>
+              <w:rPr>
+                <w:b/>
+                <w:bCs/>
+              </w:rPr>
+            </w:pPr>
+            <w:r>
+              <w:rPr>
+                <w:b/>
+                <w:bCs/>
+              </w:rPr>
+              <w:t>Postcondizioni</w:t>
+            </w:r>
+          </w:p>
+        </w:tc>
+        <w:tc>
+          <w:tcPr>
+            <w:tcW w:w="5880" w:type="dxa"/>
+          </w:tcPr>
+          <w:p>
+            <w:pPr>
+              <w:spacing w:line="240" w:lineRule="auto"/>
+            </w:pPr>
+          </w:p>
+        </w:tc>
+      </w:tr>
+      <w:tr>
+        <w:tc>
+          <w:tcPr>
+            <w:tcW w:w="3135" w:type="dxa"/>
+            <w:hideMark/>
+          </w:tcPr>
+          <w:p>
+            <w:pPr>
+              <w:spacing w:line="240" w:lineRule="auto"/>
+              <w:rPr>
+                <w:b/>
+                <w:bCs/>
+              </w:rPr>
+            </w:pPr>
+            <w:r>
+              <w:rPr>
+                <w:b/>
+                <w:bCs/>
+              </w:rPr>
               <w:lastRenderedPageBreak/>
-              <w:t>7. Se il Farmacista ha confermato per intero la consegna, allora il sistema richiede al DBMSAzienda di aggiornare lo stato della consegna impostandola come confermata.</w:t>
-            </w:r>
-          </w:p>
-          <w:p>
-            <w:pPr>
-              <w:rPr>
-                <w:color w:val="000000" w:themeColor="text1"/>
-              </w:rPr>
-            </w:pPr>
-            <w:r>
-              <w:rPr>
-                <w:color w:val="000000" w:themeColor="text1"/>
-              </w:rPr>
-              <w:t>8. Viene inviata un’email all’azienda per allertarla dello stato dell’ordine</w:t>
-            </w:r>
-          </w:p>
-        </w:tc>
-      </w:tr>
-      <w:tr>
-        <w:tc>
-          <w:tcPr>
-            <w:tcW w:w="3135" w:type="dxa"/>
-            <w:hideMark/>
-          </w:tcPr>
-          <w:p>
-            <w:pPr>
-              <w:spacing w:line="240" w:lineRule="auto"/>
-              <w:rPr>
-                <w:b/>
-                <w:bCs/>
-              </w:rPr>
-            </w:pPr>
-            <w:r>
-              <w:rPr>
-                <w:b/>
-                <w:bCs/>
-              </w:rPr>
-              <w:lastRenderedPageBreak/>
-              <w:t>Postcondizioni</w:t>
-            </w:r>
-          </w:p>
-        </w:tc>
-        <w:tc>
-          <w:tcPr>
-            <w:tcW w:w="5880" w:type="dxa"/>
-          </w:tcPr>
-          <w:p>
-            <w:pPr>
-              <w:spacing w:line="240" w:lineRule="auto"/>
-            </w:pPr>
-          </w:p>
-        </w:tc>
-      </w:tr>
-      <w:tr>
-        <w:tc>
-          <w:tcPr>
-            <w:tcW w:w="3135" w:type="dxa"/>
-            <w:hideMark/>
-          </w:tcPr>
-          <w:p>
-            <w:pPr>
-              <w:spacing w:line="240" w:lineRule="auto"/>
-              <w:rPr>
-                <w:b/>
-                <w:bCs/>
-              </w:rPr>
-            </w:pPr>
-            <w:r>
-              <w:rPr>
-                <w:b/>
-                <w:bCs/>
-              </w:rPr>
               <w:t>Sequenze alternative</w:t>
             </w:r>
           </w:p>
@@ -6621,7 +6588,7 @@
               <w:t xml:space="preserve"> Il sistema richiede al DBMS</w:t>
             </w:r>
             <w:r>
-              <w:t>Farmacia</w:t>
+              <w:t>Azienda</w:t>
             </w:r>
             <w:r>
               <w:t xml:space="preserve"> la lista delle consegne non confermate</w:t>

</xml_diff>

<commit_message>
Added new sequence (should be right)
</commit_message>
<xml_diff>
--- a/descrizione casi d'uso.docx
+++ b/descrizione casi d'uso.docx
@@ -1125,16 +1125,8 @@
               <w:rPr>
                 <w:rFonts w:ascii="Calibri" w:eastAsia="Calibri" w:hAnsi="Calibri" w:cs="Calibri"/>
               </w:rPr>
-              <w:t xml:space="preserve">2. L’Utente inserisce username e </w:t>
-            </w:r>
-            <w:proofErr w:type="gramStart"/>
-            <w:r>
-              <w:rPr>
-                <w:rFonts w:ascii="Calibri" w:eastAsia="Calibri" w:hAnsi="Calibri" w:cs="Calibri"/>
-              </w:rPr>
-              <w:t>password .</w:t>
-            </w:r>
-            <w:proofErr w:type="gramEnd"/>
+              <w:t>2. L’Utente inserisce username e password .</w:t>
+            </w:r>
           </w:p>
           <w:p>
             <w:pPr>
@@ -2291,7 +2283,7 @@
               <w:rPr>
                 <w:rFonts w:ascii="Calibri" w:eastAsia="Calibri" w:hAnsi="Calibri" w:cs="Calibri"/>
               </w:rPr>
-              <w:t>Utente, DBMSAzienda, DBMSFarmacia</w:t>
+              <w:t>Utente</w:t>
             </w:r>
           </w:p>
         </w:tc>
@@ -2664,6 +2656,50 @@
         </w:tc>
       </w:tr>
     </w:tbl>
+    <w:p>
+      <w:pPr>
+        <w:widowControl w:val="0"/>
+        <w:rPr>
+          <w:rFonts w:ascii="Calibri" w:eastAsia="Calibri" w:hAnsi="Calibri" w:cs="Calibri"/>
+          <w:sz w:val="18"/>
+          <w:szCs w:val="18"/>
+          <w:u w:val="single"/>
+        </w:rPr>
+      </w:pPr>
+    </w:p>
+    <w:p>
+      <w:pPr>
+        <w:widowControl w:val="0"/>
+        <w:rPr>
+          <w:rFonts w:ascii="Calibri" w:eastAsia="Calibri" w:hAnsi="Calibri" w:cs="Calibri"/>
+          <w:sz w:val="18"/>
+          <w:szCs w:val="18"/>
+          <w:u w:val="single"/>
+        </w:rPr>
+      </w:pPr>
+    </w:p>
+    <w:p>
+      <w:pPr>
+        <w:widowControl w:val="0"/>
+        <w:rPr>
+          <w:rFonts w:ascii="Calibri" w:eastAsia="Calibri" w:hAnsi="Calibri" w:cs="Calibri"/>
+          <w:sz w:val="18"/>
+          <w:szCs w:val="18"/>
+          <w:u w:val="single"/>
+        </w:rPr>
+      </w:pPr>
+    </w:p>
+    <w:p>
+      <w:pPr>
+        <w:widowControl w:val="0"/>
+        <w:rPr>
+          <w:rFonts w:ascii="Calibri" w:eastAsia="Calibri" w:hAnsi="Calibri" w:cs="Calibri"/>
+          <w:sz w:val="18"/>
+          <w:szCs w:val="18"/>
+          <w:u w:val="single"/>
+        </w:rPr>
+      </w:pPr>
+    </w:p>
     <w:p>
       <w:pPr>
         <w:widowControl w:val="0"/>
@@ -2727,6 +2763,7 @@
                 <w:rFonts w:ascii="Calibri" w:eastAsia="Calibri" w:hAnsi="Calibri" w:cs="Calibri"/>
                 <w:b/>
               </w:rPr>
+              <w:lastRenderedPageBreak/>
               <w:t>Nome caso d’uso</w:t>
             </w:r>
           </w:p>
@@ -2936,7 +2973,6 @@
                 <w:rFonts w:ascii="Calibri" w:eastAsia="Calibri" w:hAnsi="Calibri" w:cs="Calibri"/>
                 <w:b/>
               </w:rPr>
-              <w:lastRenderedPageBreak/>
               <w:t>Condizione di entrata</w:t>
             </w:r>
           </w:p>
@@ -3783,6 +3819,7 @@
                 <w:rFonts w:ascii="Calibri" w:eastAsia="Calibri" w:hAnsi="Calibri" w:cs="Calibri"/>
                 <w:b/>
               </w:rPr>
+              <w:lastRenderedPageBreak/>
               <w:t>Requisiti speciali</w:t>
             </w:r>
           </w:p>
@@ -3879,7 +3916,6 @@
                 <w:rFonts w:ascii="Calibri" w:eastAsia="Calibri" w:hAnsi="Calibri" w:cs="Calibri"/>
                 <w:b/>
               </w:rPr>
-              <w:lastRenderedPageBreak/>
               <w:t>Nome caso d’uso</w:t>
             </w:r>
           </w:p>
@@ -4122,18 +4158,6 @@
                 <w:rFonts w:ascii="Calibri" w:eastAsia="Calibri" w:hAnsi="Calibri" w:cs="Calibri"/>
               </w:rPr>
             </w:pPr>
-            <w:r>
-              <w:rPr>
-                <w:rFonts w:ascii="Calibri" w:eastAsia="Calibri" w:hAnsi="Calibri" w:cs="Calibri"/>
-              </w:rPr>
-              <w:t>L</w:t>
-            </w:r>
-            <w:r>
-              <w:rPr>
-                <w:rFonts w:ascii="Calibri" w:eastAsia="Calibri" w:hAnsi="Calibri" w:cs="Calibri"/>
-              </w:rPr>
-              <w:t>’AddettoAzienda preme il pulsante “Aggiornamento manuale” della schermata principale.</w:t>
-            </w:r>
           </w:p>
         </w:tc>
       </w:tr>
@@ -4180,26 +4204,39 @@
             <w:pPr>
               <w:rPr>
                 <w:rFonts w:ascii="Calibri" w:eastAsia="Calibri" w:hAnsi="Calibri" w:cs="Calibri"/>
-              </w:rPr>
-            </w:pPr>
-            <w:r>
-              <w:rPr>
-                <w:rFonts w:ascii="Calibri" w:eastAsia="Calibri" w:hAnsi="Calibri" w:cs="Calibri"/>
-              </w:rPr>
-              <w:t>1. Il sistema mostra a video i farmaci prodotti dall’azienda. L’AddettoAzienda ha la possibilità di ricercare e filtrare una specifica categoria di farmaci.</w:t>
-            </w:r>
-          </w:p>
-          <w:p>
-            <w:pPr>
-              <w:rPr>
-                <w:rFonts w:ascii="Calibri" w:eastAsia="Calibri" w:hAnsi="Calibri" w:cs="Calibri"/>
-              </w:rPr>
-            </w:pPr>
-            <w:r>
-              <w:rPr>
-                <w:rFonts w:ascii="Calibri" w:eastAsia="Calibri" w:hAnsi="Calibri" w:cs="Calibri"/>
-              </w:rPr>
-              <w:t>2. L’AddettoAzienda modifica la disponibilità di ciascun farmaco modificando il campo numerico “Disponibilità”.</w:t>
+                <w:u w:val="single"/>
+              </w:rPr>
+            </w:pPr>
+            <w:r>
+              <w:rPr>
+                <w:rFonts w:ascii="Calibri" w:eastAsia="Calibri" w:hAnsi="Calibri" w:cs="Calibri"/>
+              </w:rPr>
+              <w:t>1. Il sistema mostra a video i farmaci prodotti dall’azienda.</w:t>
+            </w:r>
+          </w:p>
+          <w:p>
+            <w:pPr>
+              <w:rPr>
+                <w:rFonts w:ascii="Calibri" w:eastAsia="Calibri" w:hAnsi="Calibri" w:cs="Calibri"/>
+              </w:rPr>
+            </w:pPr>
+            <w:r>
+              <w:rPr>
+                <w:rFonts w:ascii="Calibri" w:eastAsia="Calibri" w:hAnsi="Calibri" w:cs="Calibri"/>
+              </w:rPr>
+              <w:t>2. L’AddettoAzienda modifica la disponibilità di ciascun farmaco modificando il campo numerico “Disponibilità”</w:t>
+            </w:r>
+            <w:r>
+              <w:rPr>
+                <w:rFonts w:ascii="Calibri" w:eastAsia="Calibri" w:hAnsi="Calibri" w:cs="Calibri"/>
+              </w:rPr>
+              <w:t xml:space="preserve"> oppure utilizzando per ciascun farmaco i pulsanti “+” e “-”.</w:t>
+            </w:r>
+            <w:r>
+              <w:rPr>
+                <w:rFonts w:ascii="Calibri" w:eastAsia="Calibri" w:hAnsi="Calibri" w:cs="Calibri"/>
+              </w:rPr>
+              <w:t>.</w:t>
             </w:r>
           </w:p>
           <w:p>
@@ -4327,69 +4364,8 @@
             <w:pPr>
               <w:rPr>
                 <w:rFonts w:ascii="Calibri" w:eastAsia="Calibri" w:hAnsi="Calibri" w:cs="Calibri"/>
-                <w:b/>
-              </w:rPr>
-            </w:pPr>
-            <w:r>
-              <w:rPr>
-                <w:rFonts w:ascii="Calibri" w:eastAsia="Calibri" w:hAnsi="Calibri" w:cs="Calibri"/>
-                <w:b/>
-              </w:rPr>
-              <w:t>Sequenza alternativa 1:</w:t>
-            </w:r>
-          </w:p>
-          <w:p>
-            <w:pPr>
-              <w:rPr>
-                <w:rFonts w:ascii="Calibri" w:eastAsia="Calibri" w:hAnsi="Calibri" w:cs="Calibri"/>
-              </w:rPr>
-            </w:pPr>
-            <w:r>
-              <w:rPr>
-                <w:rFonts w:ascii="Calibri" w:eastAsia="Calibri" w:hAnsi="Calibri" w:cs="Calibri"/>
-              </w:rPr>
-              <w:t>1. Il sistema mostra a video i farmaci prodotti dall’azienda. L’AddettoAzienda ha la possibilità di ricercare e filtrare una specifica categoria di farmaci.</w:t>
-            </w:r>
-          </w:p>
-          <w:p>
-            <w:pPr>
-              <w:rPr>
-                <w:rFonts w:ascii="Calibri" w:eastAsia="Calibri" w:hAnsi="Calibri" w:cs="Calibri"/>
-              </w:rPr>
-            </w:pPr>
-            <w:r>
-              <w:rPr>
-                <w:rFonts w:ascii="Calibri" w:eastAsia="Calibri" w:hAnsi="Calibri" w:cs="Calibri"/>
-              </w:rPr>
-              <w:t>2. L’AddettoAzienda modifica (incrementa/decrementa) la disponibilità di ciascun farmaco utilizzando per ciascun farmaco i pulsanti “+” e “-”.</w:t>
-            </w:r>
-          </w:p>
-          <w:p>
-            <w:pPr>
-              <w:rPr>
-                <w:rFonts w:ascii="Calibri" w:eastAsia="Calibri" w:hAnsi="Calibri" w:cs="Calibri"/>
-                <w:color w:val="FF0000"/>
-              </w:rPr>
-            </w:pPr>
-            <w:r>
-              <w:rPr>
-                <w:rFonts w:ascii="Calibri" w:eastAsia="Calibri" w:hAnsi="Calibri" w:cs="Calibri"/>
-              </w:rPr>
-              <w:t>3. L’AddettoAzienda preme il pulsante “Conferma”.</w:t>
-            </w:r>
-          </w:p>
-          <w:p>
-            <w:pPr>
-              <w:rPr>
-                <w:rFonts w:ascii="Calibri" w:eastAsia="Calibri" w:hAnsi="Calibri" w:cs="Calibri"/>
-              </w:rPr>
-            </w:pPr>
-            <w:r>
-              <w:rPr>
-                <w:rFonts w:ascii="Calibri" w:eastAsia="Calibri" w:hAnsi="Calibri" w:cs="Calibri"/>
-              </w:rPr>
-              <w:t>4. Il sistema richiede al DBMSAzienda di aggiornare la disponibilità dei farmaci.</w:t>
-            </w:r>
+              </w:rPr>
+            </w:pPr>
           </w:p>
         </w:tc>
       </w:tr>
@@ -4775,50 +4751,35 @@
               <w:rPr>
                 <w:rFonts w:ascii="Calibri" w:eastAsia="Calibri" w:hAnsi="Calibri" w:cs="Calibri"/>
               </w:rPr>
-              <w:t>L’</w:t>
-            </w:r>
-            <w:proofErr w:type="spellStart"/>
-            <w:r>
-              <w:rPr>
-                <w:rFonts w:ascii="Calibri" w:eastAsia="Calibri" w:hAnsi="Calibri" w:cs="Calibri"/>
-              </w:rPr>
-              <w:t>addettoAzienda</w:t>
-            </w:r>
-            <w:proofErr w:type="spellEnd"/>
-            <w:r>
-              <w:rPr>
-                <w:rFonts w:ascii="Calibri" w:eastAsia="Calibri" w:hAnsi="Calibri" w:cs="Calibri"/>
-              </w:rPr>
-              <w:t xml:space="preserve"> preme il pulsante “Visualizza ordini”</w:t>
-            </w:r>
-          </w:p>
-        </w:tc>
-      </w:tr>
-      <w:tr>
-        <w:tc>
-          <w:tcPr>
-            <w:tcW w:w="3135" w:type="dxa"/>
-            <w:tcBorders>
-              <w:top w:val="single" w:sz="4" w:space="0" w:color="000000"/>
-              <w:left w:val="single" w:sz="4" w:space="0" w:color="000000"/>
-              <w:bottom w:val="single" w:sz="4" w:space="0" w:color="000000"/>
-              <w:right w:val="single" w:sz="4" w:space="0" w:color="000000"/>
-            </w:tcBorders>
-            <w:hideMark/>
-          </w:tcPr>
-          <w:p>
-            <w:pPr>
-              <w:rPr>
-                <w:rFonts w:ascii="Calibri" w:eastAsia="Calibri" w:hAnsi="Calibri" w:cs="Calibri"/>
-                <w:b/>
-              </w:rPr>
-            </w:pPr>
-            <w:r>
-              <w:rPr>
-                <w:rFonts w:ascii="Calibri" w:eastAsia="Calibri" w:hAnsi="Calibri" w:cs="Calibri"/>
-                <w:b/>
-              </w:rPr>
-              <w:lastRenderedPageBreak/>
+              <w:t>L’addettoAzienda preme il pulsante “Visualizza ordini”</w:t>
+            </w:r>
+          </w:p>
+        </w:tc>
+      </w:tr>
+      <w:tr>
+        <w:tc>
+          <w:tcPr>
+            <w:tcW w:w="3135" w:type="dxa"/>
+            <w:tcBorders>
+              <w:top w:val="single" w:sz="4" w:space="0" w:color="000000"/>
+              <w:left w:val="single" w:sz="4" w:space="0" w:color="000000"/>
+              <w:bottom w:val="single" w:sz="4" w:space="0" w:color="000000"/>
+              <w:right w:val="single" w:sz="4" w:space="0" w:color="000000"/>
+            </w:tcBorders>
+            <w:hideMark/>
+          </w:tcPr>
+          <w:p>
+            <w:pPr>
+              <w:rPr>
+                <w:rFonts w:ascii="Calibri" w:eastAsia="Calibri" w:hAnsi="Calibri" w:cs="Calibri"/>
+                <w:b/>
+              </w:rPr>
+            </w:pPr>
+            <w:r>
+              <w:rPr>
+                <w:rFonts w:ascii="Calibri" w:eastAsia="Calibri" w:hAnsi="Calibri" w:cs="Calibri"/>
+                <w:b/>
+              </w:rPr>
               <w:t>Flusso di eventi</w:t>
             </w:r>
           </w:p>
@@ -4999,6 +4960,7 @@
                 <w:rFonts w:ascii="Calibri" w:eastAsia="Calibri" w:hAnsi="Calibri" w:cs="Calibri"/>
                 <w:b/>
               </w:rPr>
+              <w:lastRenderedPageBreak/>
               <w:t>Cose che possono andar male</w:t>
             </w:r>
           </w:p>
@@ -5487,21 +5449,7 @@
               <w:rPr>
                 <w:rFonts w:ascii="Calibri" w:eastAsia="Calibri" w:hAnsi="Calibri" w:cs="Calibri"/>
               </w:rPr>
-              <w:t>L’</w:t>
-            </w:r>
-            <w:proofErr w:type="spellStart"/>
-            <w:r>
-              <w:rPr>
-                <w:rFonts w:ascii="Calibri" w:eastAsia="Calibri" w:hAnsi="Calibri" w:cs="Calibri"/>
-              </w:rPr>
-              <w:t>addettoAzienda</w:t>
-            </w:r>
-            <w:proofErr w:type="spellEnd"/>
-            <w:r>
-              <w:rPr>
-                <w:rFonts w:ascii="Calibri" w:eastAsia="Calibri" w:hAnsi="Calibri" w:cs="Calibri"/>
-              </w:rPr>
-              <w:t xml:space="preserve"> modifica le quantità dei prodotti ordinati e modifica lo stato dell’ordine</w:t>
+              <w:t>L’addettoAzienda modifica le quantità dei prodotti ordinati e modifica lo stato dell’ordine</w:t>
             </w:r>
           </w:p>
           <w:p>
@@ -5519,21 +5467,7 @@
               <w:rPr>
                 <w:rFonts w:ascii="Calibri" w:eastAsia="Calibri" w:hAnsi="Calibri" w:cs="Calibri"/>
               </w:rPr>
-              <w:t>L’</w:t>
-            </w:r>
-            <w:proofErr w:type="spellStart"/>
-            <w:r>
-              <w:rPr>
-                <w:rFonts w:ascii="Calibri" w:eastAsia="Calibri" w:hAnsi="Calibri" w:cs="Calibri"/>
-              </w:rPr>
-              <w:t>addettoAzienda</w:t>
-            </w:r>
-            <w:proofErr w:type="spellEnd"/>
-            <w:r>
-              <w:rPr>
-                <w:rFonts w:ascii="Calibri" w:eastAsia="Calibri" w:hAnsi="Calibri" w:cs="Calibri"/>
-              </w:rPr>
-              <w:t xml:space="preserve"> preme il pulsante “Salva”</w:t>
+              <w:t>L’addettoAzienda preme il pulsante “Salva”</w:t>
             </w:r>
           </w:p>
           <w:p>
@@ -6025,138 +5959,138 @@
                 <w:rFonts w:ascii="Calibri" w:eastAsia="Calibri" w:hAnsi="Calibri" w:cs="Calibri"/>
                 <w:b/>
               </w:rPr>
+              <w:t>Condizione di entrata</w:t>
+            </w:r>
+          </w:p>
+        </w:tc>
+        <w:tc>
+          <w:tcPr>
+            <w:tcW w:w="5880" w:type="dxa"/>
+            <w:tcBorders>
+              <w:top w:val="single" w:sz="4" w:space="0" w:color="000000"/>
+              <w:left w:val="single" w:sz="4" w:space="0" w:color="000000"/>
+              <w:bottom w:val="single" w:sz="4" w:space="0" w:color="000000"/>
+              <w:right w:val="single" w:sz="4" w:space="0" w:color="000000"/>
+            </w:tcBorders>
+            <w:hideMark/>
+          </w:tcPr>
+          <w:p>
+            <w:pPr>
+              <w:rPr>
+                <w:rFonts w:ascii="Calibri" w:eastAsia="Calibri" w:hAnsi="Calibri" w:cs="Calibri"/>
+              </w:rPr>
+            </w:pPr>
+            <w:r>
+              <w:rPr>
+                <w:rFonts w:ascii="Calibri" w:eastAsia="Calibri" w:hAnsi="Calibri" w:cs="Calibri"/>
+              </w:rPr>
+              <w:t>Questo caso d’uso inizia quando il Farmacista preme il pulsante “Prenota farmaci” della schermata principale.</w:t>
+            </w:r>
+          </w:p>
+        </w:tc>
+      </w:tr>
+      <w:tr>
+        <w:tc>
+          <w:tcPr>
+            <w:tcW w:w="3135" w:type="dxa"/>
+            <w:tcBorders>
+              <w:top w:val="single" w:sz="4" w:space="0" w:color="000000"/>
+              <w:left w:val="single" w:sz="4" w:space="0" w:color="000000"/>
+              <w:bottom w:val="single" w:sz="4" w:space="0" w:color="000000"/>
+              <w:right w:val="single" w:sz="4" w:space="0" w:color="000000"/>
+            </w:tcBorders>
+            <w:hideMark/>
+          </w:tcPr>
+          <w:p>
+            <w:pPr>
+              <w:rPr>
+                <w:rFonts w:ascii="Calibri" w:eastAsia="Calibri" w:hAnsi="Calibri" w:cs="Calibri"/>
+                <w:b/>
+              </w:rPr>
+            </w:pPr>
+            <w:r>
+              <w:rPr>
+                <w:rFonts w:ascii="Calibri" w:eastAsia="Calibri" w:hAnsi="Calibri" w:cs="Calibri"/>
+                <w:b/>
+              </w:rPr>
+              <w:t>Flusso di eventi</w:t>
+            </w:r>
+          </w:p>
+        </w:tc>
+        <w:tc>
+          <w:tcPr>
+            <w:tcW w:w="5880" w:type="dxa"/>
+            <w:tcBorders>
+              <w:top w:val="single" w:sz="4" w:space="0" w:color="000000"/>
+              <w:left w:val="single" w:sz="4" w:space="0" w:color="000000"/>
+              <w:bottom w:val="single" w:sz="4" w:space="0" w:color="000000"/>
+              <w:right w:val="single" w:sz="4" w:space="0" w:color="000000"/>
+            </w:tcBorders>
+            <w:hideMark/>
+          </w:tcPr>
+          <w:p>
+            <w:pPr>
+              <w:rPr>
+                <w:rFonts w:ascii="Calibri" w:eastAsia="Calibri" w:hAnsi="Calibri" w:cs="Calibri"/>
+              </w:rPr>
+            </w:pPr>
+            <w:r>
+              <w:rPr>
+                <w:rFonts w:ascii="Calibri" w:eastAsia="Calibri" w:hAnsi="Calibri" w:cs="Calibri"/>
+              </w:rPr>
+              <w:t>1. Il sistema mostra a video i farmaci prodotti dall’azienda farmaceutica.</w:t>
+            </w:r>
+          </w:p>
+          <w:p>
+            <w:pPr>
+              <w:rPr>
+                <w:rFonts w:ascii="Calibri" w:eastAsia="Calibri" w:hAnsi="Calibri" w:cs="Calibri"/>
+              </w:rPr>
+            </w:pPr>
+            <w:r>
+              <w:rPr>
+                <w:rFonts w:ascii="Calibri" w:eastAsia="Calibri" w:hAnsi="Calibri" w:cs="Calibri"/>
+              </w:rPr>
+              <w:t>2. Per ciascun farmaco che intende ordinare, il Farmacista specifica la quantità richiesta modificando il campo Quantità.</w:t>
+            </w:r>
+          </w:p>
+          <w:p>
+            <w:pPr>
+              <w:rPr>
+                <w:rFonts w:ascii="Calibri" w:eastAsia="Calibri" w:hAnsi="Calibri" w:cs="Calibri"/>
+              </w:rPr>
+            </w:pPr>
+            <w:r>
+              <w:rPr>
+                <w:rFonts w:ascii="Calibri" w:eastAsia="Calibri" w:hAnsi="Calibri" w:cs="Calibri"/>
+              </w:rPr>
+              <w:t>3. Il Farmacista seleziona la data di consegna desiderata.</w:t>
+            </w:r>
+          </w:p>
+          <w:p>
+            <w:pPr>
+              <w:rPr>
+                <w:rFonts w:ascii="Calibri" w:eastAsia="Calibri" w:hAnsi="Calibri" w:cs="Calibri"/>
+              </w:rPr>
+            </w:pPr>
+            <w:r>
+              <w:rPr>
+                <w:rFonts w:ascii="Calibri" w:eastAsia="Calibri" w:hAnsi="Calibri" w:cs="Calibri"/>
+              </w:rPr>
+              <w:t>4. Il Farmacista preme il pulsante “Prenota”.</w:t>
+            </w:r>
+          </w:p>
+          <w:p>
+            <w:pPr>
+              <w:rPr>
+                <w:rFonts w:ascii="Calibri" w:eastAsia="Calibri" w:hAnsi="Calibri" w:cs="Calibri"/>
+              </w:rPr>
+            </w:pPr>
+            <w:r>
+              <w:rPr>
+                <w:rFonts w:ascii="Calibri" w:eastAsia="Calibri" w:hAnsi="Calibri" w:cs="Calibri"/>
+              </w:rPr>
               <w:lastRenderedPageBreak/>
-              <w:t>Condizione di entrata</w:t>
-            </w:r>
-          </w:p>
-        </w:tc>
-        <w:tc>
-          <w:tcPr>
-            <w:tcW w:w="5880" w:type="dxa"/>
-            <w:tcBorders>
-              <w:top w:val="single" w:sz="4" w:space="0" w:color="000000"/>
-              <w:left w:val="single" w:sz="4" w:space="0" w:color="000000"/>
-              <w:bottom w:val="single" w:sz="4" w:space="0" w:color="000000"/>
-              <w:right w:val="single" w:sz="4" w:space="0" w:color="000000"/>
-            </w:tcBorders>
-            <w:hideMark/>
-          </w:tcPr>
-          <w:p>
-            <w:pPr>
-              <w:rPr>
-                <w:rFonts w:ascii="Calibri" w:eastAsia="Calibri" w:hAnsi="Calibri" w:cs="Calibri"/>
-              </w:rPr>
-            </w:pPr>
-            <w:r>
-              <w:rPr>
-                <w:rFonts w:ascii="Calibri" w:eastAsia="Calibri" w:hAnsi="Calibri" w:cs="Calibri"/>
-              </w:rPr>
-              <w:t>Questo caso d’uso inizia quando il Farmacista preme il pulsante “Prenota farmaci” della schermata principale.</w:t>
-            </w:r>
-          </w:p>
-        </w:tc>
-      </w:tr>
-      <w:tr>
-        <w:tc>
-          <w:tcPr>
-            <w:tcW w:w="3135" w:type="dxa"/>
-            <w:tcBorders>
-              <w:top w:val="single" w:sz="4" w:space="0" w:color="000000"/>
-              <w:left w:val="single" w:sz="4" w:space="0" w:color="000000"/>
-              <w:bottom w:val="single" w:sz="4" w:space="0" w:color="000000"/>
-              <w:right w:val="single" w:sz="4" w:space="0" w:color="000000"/>
-            </w:tcBorders>
-            <w:hideMark/>
-          </w:tcPr>
-          <w:p>
-            <w:pPr>
-              <w:rPr>
-                <w:rFonts w:ascii="Calibri" w:eastAsia="Calibri" w:hAnsi="Calibri" w:cs="Calibri"/>
-                <w:b/>
-              </w:rPr>
-            </w:pPr>
-            <w:r>
-              <w:rPr>
-                <w:rFonts w:ascii="Calibri" w:eastAsia="Calibri" w:hAnsi="Calibri" w:cs="Calibri"/>
-                <w:b/>
-              </w:rPr>
-              <w:t>Flusso di eventi</w:t>
-            </w:r>
-          </w:p>
-        </w:tc>
-        <w:tc>
-          <w:tcPr>
-            <w:tcW w:w="5880" w:type="dxa"/>
-            <w:tcBorders>
-              <w:top w:val="single" w:sz="4" w:space="0" w:color="000000"/>
-              <w:left w:val="single" w:sz="4" w:space="0" w:color="000000"/>
-              <w:bottom w:val="single" w:sz="4" w:space="0" w:color="000000"/>
-              <w:right w:val="single" w:sz="4" w:space="0" w:color="000000"/>
-            </w:tcBorders>
-            <w:hideMark/>
-          </w:tcPr>
-          <w:p>
-            <w:pPr>
-              <w:rPr>
-                <w:rFonts w:ascii="Calibri" w:eastAsia="Calibri" w:hAnsi="Calibri" w:cs="Calibri"/>
-              </w:rPr>
-            </w:pPr>
-            <w:r>
-              <w:rPr>
-                <w:rFonts w:ascii="Calibri" w:eastAsia="Calibri" w:hAnsi="Calibri" w:cs="Calibri"/>
-              </w:rPr>
-              <w:t>1. Il sistema mostra a video i farmaci prodotti dall’azienda farmaceutica. Il Farmacista ha la possibilità di ricercare e filtrare una specifica categoria di farmaci.</w:t>
-            </w:r>
-          </w:p>
-          <w:p>
-            <w:pPr>
-              <w:rPr>
-                <w:rFonts w:ascii="Calibri" w:eastAsia="Calibri" w:hAnsi="Calibri" w:cs="Calibri"/>
-              </w:rPr>
-            </w:pPr>
-            <w:r>
-              <w:rPr>
-                <w:rFonts w:ascii="Calibri" w:eastAsia="Calibri" w:hAnsi="Calibri" w:cs="Calibri"/>
-              </w:rPr>
-              <w:t>2. Per ciascun farmaco che intende ordinare, il Farmacista specifica la quantità richiesta modificando il campo Quantità.</w:t>
-            </w:r>
-          </w:p>
-          <w:p>
-            <w:pPr>
-              <w:rPr>
-                <w:rFonts w:ascii="Calibri" w:eastAsia="Calibri" w:hAnsi="Calibri" w:cs="Calibri"/>
-              </w:rPr>
-            </w:pPr>
-            <w:r>
-              <w:rPr>
-                <w:rFonts w:ascii="Calibri" w:eastAsia="Calibri" w:hAnsi="Calibri" w:cs="Calibri"/>
-              </w:rPr>
-              <w:t>3. Il Farmacista seleziona la data di consegna desiderata.</w:t>
-            </w:r>
-          </w:p>
-          <w:p>
-            <w:pPr>
-              <w:rPr>
-                <w:rFonts w:ascii="Calibri" w:eastAsia="Calibri" w:hAnsi="Calibri" w:cs="Calibri"/>
-              </w:rPr>
-            </w:pPr>
-            <w:r>
-              <w:rPr>
-                <w:rFonts w:ascii="Calibri" w:eastAsia="Calibri" w:hAnsi="Calibri" w:cs="Calibri"/>
-              </w:rPr>
-              <w:t>4. Il Farmacista preme il pulsante “Prenota”.</w:t>
-            </w:r>
-          </w:p>
-          <w:p>
-            <w:pPr>
-              <w:rPr>
-                <w:rFonts w:ascii="Calibri" w:eastAsia="Calibri" w:hAnsi="Calibri" w:cs="Calibri"/>
-              </w:rPr>
-            </w:pPr>
-            <w:r>
-              <w:rPr>
-                <w:rFonts w:ascii="Calibri" w:eastAsia="Calibri" w:hAnsi="Calibri" w:cs="Calibri"/>
-              </w:rPr>
               <w:t>5. Il sistema mostra a video una finestra riepilogativa che contiene i farmaci selezionati dal Farmacista per la prenotazione.</w:t>
             </w:r>
           </w:p>
@@ -6238,6 +6172,7 @@
                 <w:rFonts w:ascii="Calibri" w:eastAsia="Calibri" w:hAnsi="Calibri" w:cs="Calibri"/>
                 <w:b/>
               </w:rPr>
+              <w:lastRenderedPageBreak/>
               <w:t>Postcondizioni</w:t>
             </w:r>
           </w:p>
@@ -6760,97 +6695,109 @@
                 <w:rFonts w:ascii="Calibri" w:eastAsia="Calibri" w:hAnsi="Calibri" w:cs="Calibri"/>
                 <w:b/>
               </w:rPr>
+              <w:t>Flusso di eventi</w:t>
+            </w:r>
+          </w:p>
+        </w:tc>
+        <w:tc>
+          <w:tcPr>
+            <w:tcW w:w="5880" w:type="dxa"/>
+            <w:tcBorders>
+              <w:top w:val="single" w:sz="4" w:space="0" w:color="000000"/>
+              <w:left w:val="single" w:sz="4" w:space="0" w:color="000000"/>
+              <w:bottom w:val="single" w:sz="4" w:space="0" w:color="000000"/>
+              <w:right w:val="single" w:sz="4" w:space="0" w:color="000000"/>
+            </w:tcBorders>
+            <w:hideMark/>
+          </w:tcPr>
+          <w:p>
+            <w:pPr>
+              <w:rPr>
+                <w:rFonts w:ascii="Calibri" w:eastAsia="Calibri" w:hAnsi="Calibri" w:cs="Calibri"/>
+              </w:rPr>
+            </w:pPr>
+            <w:r>
+              <w:rPr>
+                <w:rFonts w:ascii="Calibri" w:eastAsia="Calibri" w:hAnsi="Calibri" w:cs="Calibri"/>
+              </w:rPr>
+              <w:t>1. Il sistema mostra a video la lista riepilogativa degli ultimi ordini effettuati dal Farmacista.</w:t>
+            </w:r>
+          </w:p>
+          <w:p>
+            <w:pPr>
+              <w:rPr>
+                <w:rFonts w:ascii="Calibri" w:eastAsia="Calibri" w:hAnsi="Calibri" w:cs="Calibri"/>
+              </w:rPr>
+            </w:pPr>
+            <w:r>
+              <w:rPr>
+                <w:rFonts w:ascii="Calibri" w:eastAsia="Calibri" w:hAnsi="Calibri" w:cs="Calibri"/>
+              </w:rPr>
+              <w:t>2. Il Farmacista preme il pulsante “Modifica” in corrispondenza dell’ordine che intende modificare.</w:t>
+            </w:r>
+          </w:p>
+          <w:p>
+            <w:pPr>
+              <w:rPr>
+                <w:rFonts w:ascii="Calibri" w:eastAsia="Calibri" w:hAnsi="Calibri" w:cs="Calibri"/>
+              </w:rPr>
+            </w:pPr>
+            <w:r>
+              <w:rPr>
+                <w:rFonts w:ascii="Calibri" w:eastAsia="Calibri" w:hAnsi="Calibri" w:cs="Calibri"/>
+              </w:rPr>
+              <w:t>3. Il sistema mostra una interfaccia che consenta di modificare l’ordine.</w:t>
+            </w:r>
+          </w:p>
+          <w:p>
+            <w:pPr>
+              <w:rPr>
+                <w:rFonts w:ascii="Calibri" w:eastAsia="Calibri" w:hAnsi="Calibri" w:cs="Calibri"/>
+              </w:rPr>
+            </w:pPr>
+            <w:r>
+              <w:rPr>
+                <w:rFonts w:ascii="Calibri" w:eastAsia="Calibri" w:hAnsi="Calibri" w:cs="Calibri"/>
+              </w:rPr>
+              <w:t>4. Il Farmacista modifica l’ordine. Il Farmacista preme il pulsante “</w:t>
+            </w:r>
+            <w:r>
+              <w:rPr>
+                <w:rFonts w:ascii="Calibri" w:eastAsia="Calibri" w:hAnsi="Calibri" w:cs="Calibri"/>
+              </w:rPr>
+              <w:t>Salva</w:t>
+            </w:r>
+            <w:r>
+              <w:rPr>
+                <w:rFonts w:ascii="Calibri" w:eastAsia="Calibri" w:hAnsi="Calibri" w:cs="Calibri"/>
+              </w:rPr>
+              <w:t>”</w:t>
+            </w:r>
+          </w:p>
+          <w:p>
+            <w:pPr>
+              <w:rPr>
+                <w:rFonts w:ascii="Calibri" w:eastAsia="Calibri" w:hAnsi="Calibri" w:cs="Calibri"/>
+              </w:rPr>
+            </w:pPr>
+            <w:r>
+              <w:rPr>
+                <w:rFonts w:ascii="Calibri" w:eastAsia="Calibri" w:hAnsi="Calibri" w:cs="Calibri"/>
+              </w:rPr>
+              <w:t>5. Viene invocato il caso d’uso incluso “Alert scadenza”.</w:t>
+            </w:r>
+          </w:p>
+          <w:p>
+            <w:pPr>
+              <w:rPr>
+                <w:rFonts w:ascii="Calibri" w:eastAsia="Calibri" w:hAnsi="Calibri" w:cs="Calibri"/>
+              </w:rPr>
+            </w:pPr>
+            <w:r>
+              <w:rPr>
+                <w:rFonts w:ascii="Calibri" w:eastAsia="Calibri" w:hAnsi="Calibri" w:cs="Calibri"/>
+              </w:rPr>
               <w:lastRenderedPageBreak/>
-              <w:t>Flusso di eventi</w:t>
-            </w:r>
-          </w:p>
-        </w:tc>
-        <w:tc>
-          <w:tcPr>
-            <w:tcW w:w="5880" w:type="dxa"/>
-            <w:tcBorders>
-              <w:top w:val="single" w:sz="4" w:space="0" w:color="000000"/>
-              <w:left w:val="single" w:sz="4" w:space="0" w:color="000000"/>
-              <w:bottom w:val="single" w:sz="4" w:space="0" w:color="000000"/>
-              <w:right w:val="single" w:sz="4" w:space="0" w:color="000000"/>
-            </w:tcBorders>
-            <w:hideMark/>
-          </w:tcPr>
-          <w:p>
-            <w:pPr>
-              <w:rPr>
-                <w:rFonts w:ascii="Calibri" w:eastAsia="Calibri" w:hAnsi="Calibri" w:cs="Calibri"/>
-              </w:rPr>
-            </w:pPr>
-            <w:r>
-              <w:rPr>
-                <w:rFonts w:ascii="Calibri" w:eastAsia="Calibri" w:hAnsi="Calibri" w:cs="Calibri"/>
-              </w:rPr>
-              <w:t>1. Il sistema mostra a video la lista riepilogativa degli ultimi ordini effettuati dal Farmacista.</w:t>
-            </w:r>
-          </w:p>
-          <w:p>
-            <w:pPr>
-              <w:rPr>
-                <w:rFonts w:ascii="Calibri" w:eastAsia="Calibri" w:hAnsi="Calibri" w:cs="Calibri"/>
-              </w:rPr>
-            </w:pPr>
-            <w:r>
-              <w:rPr>
-                <w:rFonts w:ascii="Calibri" w:eastAsia="Calibri" w:hAnsi="Calibri" w:cs="Calibri"/>
-              </w:rPr>
-              <w:t>2. Il Farmacista preme il pulsante “Modifica” in corrispondenza dell’ordine che intende modificare.</w:t>
-            </w:r>
-          </w:p>
-          <w:p>
-            <w:pPr>
-              <w:rPr>
-                <w:rFonts w:ascii="Calibri" w:eastAsia="Calibri" w:hAnsi="Calibri" w:cs="Calibri"/>
-              </w:rPr>
-            </w:pPr>
-            <w:r>
-              <w:rPr>
-                <w:rFonts w:ascii="Calibri" w:eastAsia="Calibri" w:hAnsi="Calibri" w:cs="Calibri"/>
-              </w:rPr>
-              <w:t>3. Il sistema mostra una interfaccia che consenta di modificare l’ordine.</w:t>
-            </w:r>
-          </w:p>
-          <w:p>
-            <w:pPr>
-              <w:rPr>
-                <w:rFonts w:ascii="Calibri" w:eastAsia="Calibri" w:hAnsi="Calibri" w:cs="Calibri"/>
-              </w:rPr>
-            </w:pPr>
-            <w:r>
-              <w:rPr>
-                <w:rFonts w:ascii="Calibri" w:eastAsia="Calibri" w:hAnsi="Calibri" w:cs="Calibri"/>
-              </w:rPr>
-              <w:t>4. Il Farmacista modifica l’ordine. Il Farmacista preme il pulsante “Modifica”</w:t>
-            </w:r>
-          </w:p>
-          <w:p>
-            <w:pPr>
-              <w:rPr>
-                <w:rFonts w:ascii="Calibri" w:eastAsia="Calibri" w:hAnsi="Calibri" w:cs="Calibri"/>
-              </w:rPr>
-            </w:pPr>
-            <w:r>
-              <w:rPr>
-                <w:rFonts w:ascii="Calibri" w:eastAsia="Calibri" w:hAnsi="Calibri" w:cs="Calibri"/>
-              </w:rPr>
-              <w:t>5. Viene invocato il caso d’uso incluso “Alert scadenza”.</w:t>
-            </w:r>
-          </w:p>
-          <w:p>
-            <w:pPr>
-              <w:rPr>
-                <w:rFonts w:ascii="Calibri" w:eastAsia="Calibri" w:hAnsi="Calibri" w:cs="Calibri"/>
-              </w:rPr>
-            </w:pPr>
-            <w:r>
-              <w:rPr>
-                <w:rFonts w:ascii="Calibri" w:eastAsia="Calibri" w:hAnsi="Calibri" w:cs="Calibri"/>
-              </w:rPr>
               <w:t>6. Il sistema richiede al DBMSAzienda l’aggiornamento dell’ordine.</w:t>
             </w:r>
           </w:p>
@@ -6880,6 +6827,7 @@
                 <w:rFonts w:ascii="Calibri" w:eastAsia="Calibri" w:hAnsi="Calibri" w:cs="Calibri"/>
                 <w:b/>
               </w:rPr>
+              <w:lastRenderedPageBreak/>
               <w:t>Postcondizioni</w:t>
             </w:r>
           </w:p>
@@ -7516,7 +7464,6 @@
                 <w:rFonts w:ascii="Calibri" w:eastAsia="Calibri" w:hAnsi="Calibri" w:cs="Calibri"/>
                 <w:b/>
               </w:rPr>
-              <w:lastRenderedPageBreak/>
               <w:t>Sequenze alternative</w:t>
             </w:r>
           </w:p>
@@ -7816,6 +7763,7 @@
                 <w:rFonts w:ascii="Calibri" w:eastAsia="Calibri" w:hAnsi="Calibri" w:cs="Calibri"/>
                 <w:b/>
               </w:rPr>
+              <w:lastRenderedPageBreak/>
               <w:t>Attori</w:t>
             </w:r>
           </w:p>
@@ -8390,43 +8338,35 @@
               <w:rPr>
                 <w:rFonts w:ascii="Calibri" w:eastAsia="Calibri" w:hAnsi="Calibri" w:cs="Calibri"/>
               </w:rPr>
-              <w:t xml:space="preserve">Questo caso d’uso modella come il sistema reagisce alla situazione ove la disponibilità di un generico farmaco (da banco o non da banco) scende al di sotto di una quantità prestabilita (si suppone arbitrariamente 15). In pratica, quindi </w:t>
-            </w:r>
-            <w:r>
-              <w:rPr>
-                <w:rFonts w:ascii="Calibri" w:eastAsia="Calibri" w:hAnsi="Calibri" w:cs="Calibri"/>
-              </w:rPr>
-              <w:lastRenderedPageBreak/>
-              <w:t>questo caso d’uso modella la situazione in cui il sistema impedisce che la farmacia sia sprovvista di farmaci</w:t>
-            </w:r>
-          </w:p>
-        </w:tc>
-      </w:tr>
-      <w:tr>
-        <w:tc>
-          <w:tcPr>
-            <w:tcW w:w="3135" w:type="dxa"/>
-            <w:tcBorders>
-              <w:top w:val="single" w:sz="4" w:space="0" w:color="000000"/>
-              <w:left w:val="single" w:sz="4" w:space="0" w:color="000000"/>
-              <w:bottom w:val="single" w:sz="4" w:space="0" w:color="000000"/>
-              <w:right w:val="single" w:sz="4" w:space="0" w:color="000000"/>
-            </w:tcBorders>
-            <w:hideMark/>
-          </w:tcPr>
-          <w:p>
-            <w:pPr>
-              <w:rPr>
-                <w:rFonts w:ascii="Calibri" w:eastAsia="Calibri" w:hAnsi="Calibri" w:cs="Calibri"/>
-                <w:b/>
-              </w:rPr>
-            </w:pPr>
-            <w:r>
-              <w:rPr>
-                <w:rFonts w:ascii="Calibri" w:eastAsia="Calibri" w:hAnsi="Calibri" w:cs="Calibri"/>
-                <w:b/>
-              </w:rPr>
-              <w:lastRenderedPageBreak/>
+              <w:t>Questo caso d’uso modella come il sistema reagisce alla situazione ove la disponibilità di un generico farmaco (da banco o non da banco) scende al di sotto di una quantità prestabilita (si suppone arbitrariamente 15). In pratica, quindi questo caso d’uso modella la situazione in cui il sistema impedisce che la farmacia sia sprovvista di farmaci</w:t>
+            </w:r>
+          </w:p>
+        </w:tc>
+      </w:tr>
+      <w:tr>
+        <w:tc>
+          <w:tcPr>
+            <w:tcW w:w="3135" w:type="dxa"/>
+            <w:tcBorders>
+              <w:top w:val="single" w:sz="4" w:space="0" w:color="000000"/>
+              <w:left w:val="single" w:sz="4" w:space="0" w:color="000000"/>
+              <w:bottom w:val="single" w:sz="4" w:space="0" w:color="000000"/>
+              <w:right w:val="single" w:sz="4" w:space="0" w:color="000000"/>
+            </w:tcBorders>
+            <w:hideMark/>
+          </w:tcPr>
+          <w:p>
+            <w:pPr>
+              <w:rPr>
+                <w:rFonts w:ascii="Calibri" w:eastAsia="Calibri" w:hAnsi="Calibri" w:cs="Calibri"/>
+                <w:b/>
+              </w:rPr>
+            </w:pPr>
+            <w:r>
+              <w:rPr>
+                <w:rFonts w:ascii="Calibri" w:eastAsia="Calibri" w:hAnsi="Calibri" w:cs="Calibri"/>
+                <w:b/>
+              </w:rPr>
               <w:t>ID</w:t>
             </w:r>
           </w:p>
@@ -8707,47 +8647,37 @@
               <w:rPr>
                 <w:rFonts w:ascii="Calibri" w:eastAsia="Calibri" w:hAnsi="Calibri" w:cs="Calibri"/>
               </w:rPr>
-              <w:t xml:space="preserve">Il sistema </w:t>
-            </w:r>
-            <w:r>
-              <w:rPr>
-                <w:rFonts w:ascii="Calibri" w:eastAsia="Calibri" w:hAnsi="Calibri" w:cs="Calibri"/>
-              </w:rPr>
-              <w:t>richiede al DBMSAzienda di aggiungere una prenotazione</w:t>
-            </w:r>
-            <w:r>
-              <w:rPr>
-                <w:rFonts w:ascii="Calibri" w:eastAsia="Calibri" w:hAnsi="Calibri" w:cs="Calibri"/>
-              </w:rPr>
-              <w:t xml:space="preserve"> contenente tutti i farmaci che si trovano al di sotto di una quantità soglia (si suppone 20 unità).</w:t>
-            </w:r>
-          </w:p>
-        </w:tc>
-      </w:tr>
-      <w:tr>
-        <w:tc>
-          <w:tcPr>
-            <w:tcW w:w="3135" w:type="dxa"/>
-            <w:tcBorders>
-              <w:top w:val="single" w:sz="4" w:space="0" w:color="000000"/>
-              <w:left w:val="single" w:sz="4" w:space="0" w:color="000000"/>
-              <w:bottom w:val="single" w:sz="4" w:space="0" w:color="000000"/>
-              <w:right w:val="single" w:sz="4" w:space="0" w:color="000000"/>
-            </w:tcBorders>
-            <w:hideMark/>
-          </w:tcPr>
-          <w:p>
-            <w:pPr>
-              <w:rPr>
-                <w:rFonts w:ascii="Calibri" w:eastAsia="Calibri" w:hAnsi="Calibri" w:cs="Calibri"/>
-                <w:b/>
-              </w:rPr>
-            </w:pPr>
-            <w:r>
-              <w:rPr>
-                <w:rFonts w:ascii="Calibri" w:eastAsia="Calibri" w:hAnsi="Calibri" w:cs="Calibri"/>
-                <w:b/>
-              </w:rPr>
+              <w:lastRenderedPageBreak/>
+              <w:t>Il sistema richiede al DBMSAzienda di aggiungere una prenotazione contenente tutti i farmaci che si trovano al di sotto di una quantità soglia (si suppone 20 unità).</w:t>
+            </w:r>
+          </w:p>
+        </w:tc>
+      </w:tr>
+      <w:tr>
+        <w:tc>
+          <w:tcPr>
+            <w:tcW w:w="3135" w:type="dxa"/>
+            <w:tcBorders>
+              <w:top w:val="single" w:sz="4" w:space="0" w:color="000000"/>
+              <w:left w:val="single" w:sz="4" w:space="0" w:color="000000"/>
+              <w:bottom w:val="single" w:sz="4" w:space="0" w:color="000000"/>
+              <w:right w:val="single" w:sz="4" w:space="0" w:color="000000"/>
+            </w:tcBorders>
+            <w:hideMark/>
+          </w:tcPr>
+          <w:p>
+            <w:pPr>
+              <w:rPr>
+                <w:rFonts w:ascii="Calibri" w:eastAsia="Calibri" w:hAnsi="Calibri" w:cs="Calibri"/>
+                <w:b/>
+              </w:rPr>
+            </w:pPr>
+            <w:r>
+              <w:rPr>
+                <w:rFonts w:ascii="Calibri" w:eastAsia="Calibri" w:hAnsi="Calibri" w:cs="Calibri"/>
+                <w:b/>
+              </w:rPr>
+              <w:lastRenderedPageBreak/>
               <w:t>Postcondizioni</w:t>
             </w:r>
           </w:p>
@@ -9066,21 +8996,7 @@
               <w:rPr>
                 <w:rFonts w:ascii="Calibri" w:eastAsia="Calibri" w:hAnsi="Calibri" w:cs="Calibri"/>
               </w:rPr>
-              <w:t xml:space="preserve">Questo caso d’uso modella la prenotazione periodica dei farmaci NON da banco, e avviene periodicamente indipendentemente dalla quantità ancora disponibile nel magazzino della farmacia. In pratica, quindi questo caso d’uso incrementa la disponibilità (si suppone arbitrariamente di </w:t>
-            </w:r>
-            <w:proofErr w:type="gramStart"/>
-            <w:r>
-              <w:rPr>
-                <w:rFonts w:ascii="Calibri" w:eastAsia="Calibri" w:hAnsi="Calibri" w:cs="Calibri"/>
-              </w:rPr>
-              <w:t>10</w:t>
-            </w:r>
-            <w:proofErr w:type="gramEnd"/>
-            <w:r>
-              <w:rPr>
-                <w:rFonts w:ascii="Calibri" w:eastAsia="Calibri" w:hAnsi="Calibri" w:cs="Calibri"/>
-              </w:rPr>
-              <w:t xml:space="preserve"> unità) dei farmaci non da banco già presenti nel magazzino</w:t>
+              <w:t>Questo caso d’uso modella la prenotazione periodica dei farmaci NON da banco, e avviene periodicamente indipendentemente dalla quantità ancora disponibile nel magazzino della farmacia. In pratica, quindi questo caso d’uso incrementa la disponibilità (si suppone arbitrariamente di 10 unità) dei farmaci non da banco già presenti nel magazzino</w:t>
             </w:r>
           </w:p>
         </w:tc>
@@ -9289,21 +9205,7 @@
               <w:rPr>
                 <w:rFonts w:ascii="Calibri" w:eastAsia="Calibri" w:hAnsi="Calibri" w:cs="Calibri"/>
               </w:rPr>
-              <w:t xml:space="preserve">Questo caso d’uso inizia quando è trascorso un tempo prestabilito dall’ultima prenotazione periodica effettuata (si suppone arbitrariamente </w:t>
-            </w:r>
-            <w:proofErr w:type="gramStart"/>
-            <w:r>
-              <w:rPr>
-                <w:rFonts w:ascii="Calibri" w:eastAsia="Calibri" w:hAnsi="Calibri" w:cs="Calibri"/>
-              </w:rPr>
-              <w:t>3</w:t>
-            </w:r>
-            <w:proofErr w:type="gramEnd"/>
-            <w:r>
-              <w:rPr>
-                <w:rFonts w:ascii="Calibri" w:eastAsia="Calibri" w:hAnsi="Calibri" w:cs="Calibri"/>
-              </w:rPr>
-              <w:t xml:space="preserve"> settimane).</w:t>
+              <w:t>Questo caso d’uso inizia quando è trascorso un tempo prestabilito dall’ultima prenotazione periodica effettuata (si suppone arbitrariamente 3 settimane).</w:t>
             </w:r>
           </w:p>
         </w:tc>
@@ -9371,7 +9273,6 @@
               <w:rPr>
                 <w:rFonts w:ascii="Calibri" w:eastAsia="Calibri" w:hAnsi="Calibri" w:cs="Calibri"/>
               </w:rPr>
-              <w:lastRenderedPageBreak/>
               <w:t>2. Il sistema richiede al DBMSAzienda di aggiungere una prenotazione (si suppone arbitrariamente di 10 unità) per tutti i farmaci restituiti al passo 1.</w:t>
             </w:r>
           </w:p>
@@ -9401,7 +9302,6 @@
                 <w:rFonts w:ascii="Calibri" w:eastAsia="Calibri" w:hAnsi="Calibri" w:cs="Calibri"/>
                 <w:b/>
               </w:rPr>
-              <w:lastRenderedPageBreak/>
               <w:t>Postcondizioni</w:t>
             </w:r>
           </w:p>
@@ -9567,6 +9467,28 @@
         </w:tc>
       </w:tr>
     </w:tbl>
+    <w:p>
+      <w:pPr>
+        <w:widowControl w:val="0"/>
+        <w:rPr>
+          <w:rFonts w:ascii="Calibri" w:eastAsia="Calibri" w:hAnsi="Calibri" w:cs="Calibri"/>
+          <w:sz w:val="18"/>
+          <w:szCs w:val="18"/>
+          <w:lang w:val="en-GB"/>
+        </w:rPr>
+      </w:pPr>
+    </w:p>
+    <w:p>
+      <w:pPr>
+        <w:widowControl w:val="0"/>
+        <w:rPr>
+          <w:rFonts w:ascii="Calibri" w:eastAsia="Calibri" w:hAnsi="Calibri" w:cs="Calibri"/>
+          <w:sz w:val="18"/>
+          <w:szCs w:val="18"/>
+          <w:lang w:val="en-GB"/>
+        </w:rPr>
+      </w:pPr>
+    </w:p>
     <w:p>
       <w:pPr>
         <w:widowControl w:val="0"/>
@@ -9620,6 +9542,7 @@
                 <w:rFonts w:ascii="Calibri" w:eastAsia="Calibri" w:hAnsi="Calibri" w:cs="Calibri"/>
                 <w:b/>
               </w:rPr>
+              <w:lastRenderedPageBreak/>
               <w:t>Nome caso d’uso</w:t>
             </w:r>
           </w:p>
@@ -9922,21 +9845,7 @@
               <w:rPr>
                 <w:rFonts w:ascii="Calibri" w:eastAsia="Calibri" w:hAnsi="Calibri" w:cs="Calibri"/>
               </w:rPr>
-              <w:t xml:space="preserve">2. Il sistema mostra l’elenco </w:t>
-            </w:r>
-            <w:proofErr w:type="gramStart"/>
-            <w:r>
-              <w:rPr>
-                <w:rFonts w:ascii="Calibri" w:eastAsia="Calibri" w:hAnsi="Calibri" w:cs="Calibri"/>
-              </w:rPr>
-              <w:t>delle ordini</w:t>
-            </w:r>
-            <w:proofErr w:type="gramEnd"/>
-            <w:r>
-              <w:rPr>
-                <w:rFonts w:ascii="Calibri" w:eastAsia="Calibri" w:hAnsi="Calibri" w:cs="Calibri"/>
-              </w:rPr>
-              <w:t xml:space="preserve"> e per ogni ordine mostra: id, Nome farmacia, indirizzo farmacia e un pulsante con scritto “Firma”.</w:t>
+              <w:t>2. Il sistema mostra l’elenco delle ordini e per ogni ordine mostra: id, Nome farmacia, indirizzo farmacia e un pulsante con scritto “Firma”.</w:t>
             </w:r>
           </w:p>
           <w:p>
@@ -10537,7 +10446,6 @@
               <w:rPr>
                 <w:rFonts w:ascii="Calibri" w:eastAsia="Calibri" w:hAnsi="Calibri" w:cs="Calibri"/>
               </w:rPr>
-              <w:lastRenderedPageBreak/>
               <w:t>2</w:t>
             </w:r>
             <w:r>
@@ -10592,7 +10500,6 @@
                 <w:rFonts w:ascii="Calibri" w:eastAsia="Calibri" w:hAnsi="Calibri" w:cs="Calibri"/>
                 <w:b/>
               </w:rPr>
-              <w:lastRenderedPageBreak/>
               <w:t>Postcondizioni</w:t>
             </w:r>
           </w:p>
@@ -10961,7 +10868,7 @@
               <w:rPr>
                 <w:rFonts w:ascii="Calibri" w:eastAsia="Calibri" w:hAnsi="Calibri" w:cs="Calibri"/>
               </w:rPr>
-              <w:t>Farmacista, DBMSAzienda</w:t>
+              <w:t>Farmacista</w:t>
             </w:r>
           </w:p>
         </w:tc>
@@ -11693,59 +11600,59 @@
               <w:rPr>
                 <w:rFonts w:ascii="Calibri" w:eastAsia="Calibri" w:hAnsi="Calibri" w:cs="Calibri"/>
               </w:rPr>
+              <w:t>3. Il sistema mostra una finestra riepilogativa dell'ordine selezionato dal Farmacista.</w:t>
+            </w:r>
+          </w:p>
+          <w:p>
+            <w:pPr>
+              <w:rPr>
+                <w:rFonts w:ascii="Calibri" w:eastAsia="Calibri" w:hAnsi="Calibri" w:cs="Calibri"/>
+              </w:rPr>
+            </w:pPr>
+            <w:r>
+              <w:rPr>
+                <w:rFonts w:ascii="Calibri" w:eastAsia="Calibri" w:hAnsi="Calibri" w:cs="Calibri"/>
+              </w:rPr>
+              <w:t>4. Per confermare la consegna di tutto o parte dell'ordine, il Farmacista ha la possibilità di modificare per ogni farmaco il campo numerico "Quantità".</w:t>
+            </w:r>
+          </w:p>
+          <w:p>
+            <w:pPr>
+              <w:rPr>
+                <w:rFonts w:ascii="Calibri" w:eastAsia="Calibri" w:hAnsi="Calibri" w:cs="Calibri"/>
+              </w:rPr>
+            </w:pPr>
+            <w:r>
+              <w:rPr>
+                <w:rFonts w:ascii="Calibri" w:eastAsia="Calibri" w:hAnsi="Calibri" w:cs="Calibri"/>
+              </w:rPr>
+              <w:t>5. Il Farmacista preme il pulsante “Conferma”.</w:t>
+            </w:r>
+          </w:p>
+          <w:p>
+            <w:pPr>
+              <w:rPr>
+                <w:rFonts w:ascii="Calibri" w:eastAsia="Calibri" w:hAnsi="Calibri" w:cs="Calibri"/>
+              </w:rPr>
+            </w:pPr>
+            <w:r>
+              <w:rPr>
+                <w:rFonts w:ascii="Calibri" w:eastAsia="Calibri" w:hAnsi="Calibri" w:cs="Calibri"/>
+              </w:rPr>
+              <w:t>6. Se il Farmacista ha confermato solo parte dell’ordine, allora il sistema richiede al DBMSAzienda di aggiornare lo stato della consegna impostandola come non confermata.</w:t>
+            </w:r>
+          </w:p>
+          <w:p>
+            <w:pPr>
+              <w:rPr>
+                <w:rFonts w:ascii="Calibri" w:eastAsia="Calibri" w:hAnsi="Calibri" w:cs="Calibri"/>
+              </w:rPr>
+            </w:pPr>
+            <w:r>
+              <w:rPr>
+                <w:rFonts w:ascii="Calibri" w:eastAsia="Calibri" w:hAnsi="Calibri" w:cs="Calibri"/>
+              </w:rPr>
               <w:lastRenderedPageBreak/>
-              <w:t>3. Il sistema mostra una finestra riepilogativa dell'ordine selezionato dal Farmacista.</w:t>
-            </w:r>
-          </w:p>
-          <w:p>
-            <w:pPr>
-              <w:rPr>
-                <w:rFonts w:ascii="Calibri" w:eastAsia="Calibri" w:hAnsi="Calibri" w:cs="Calibri"/>
-              </w:rPr>
-            </w:pPr>
-            <w:r>
-              <w:rPr>
-                <w:rFonts w:ascii="Calibri" w:eastAsia="Calibri" w:hAnsi="Calibri" w:cs="Calibri"/>
-              </w:rPr>
-              <w:t>4. Per confermare la consegna di tutto o parte dell'ordine, il Farmacista ha la possibilità di modificare per ogni farmaco il campo numerico "Quantità".</w:t>
-            </w:r>
-          </w:p>
-          <w:p>
-            <w:pPr>
-              <w:rPr>
-                <w:rFonts w:ascii="Calibri" w:eastAsia="Calibri" w:hAnsi="Calibri" w:cs="Calibri"/>
-              </w:rPr>
-            </w:pPr>
-            <w:r>
-              <w:rPr>
-                <w:rFonts w:ascii="Calibri" w:eastAsia="Calibri" w:hAnsi="Calibri" w:cs="Calibri"/>
-              </w:rPr>
-              <w:t>5. Il Farmacista preme il pulsante “Conferma”.</w:t>
-            </w:r>
-          </w:p>
-          <w:p>
-            <w:pPr>
-              <w:rPr>
-                <w:rFonts w:ascii="Calibri" w:eastAsia="Calibri" w:hAnsi="Calibri" w:cs="Calibri"/>
-              </w:rPr>
-            </w:pPr>
-            <w:r>
-              <w:rPr>
-                <w:rFonts w:ascii="Calibri" w:eastAsia="Calibri" w:hAnsi="Calibri" w:cs="Calibri"/>
-              </w:rPr>
-              <w:t>6. Se il Farmacista ha confermato solo parte dell’ordine, allora il sistema richiede al DBMSAzienda di aggiornare lo stato della consegna impostandola come non confermata.</w:t>
-            </w:r>
-          </w:p>
-          <w:p>
-            <w:pPr>
-              <w:rPr>
-                <w:rFonts w:ascii="Calibri" w:eastAsia="Calibri" w:hAnsi="Calibri" w:cs="Calibri"/>
-              </w:rPr>
-            </w:pPr>
-            <w:r>
-              <w:rPr>
-                <w:rFonts w:ascii="Calibri" w:eastAsia="Calibri" w:hAnsi="Calibri" w:cs="Calibri"/>
-              </w:rPr>
               <w:t>7. Se il Farmacista ha confermato per intero la consegna, allora il sistema richiede al DBMSAzienda di aggiornare lo stato della consegna impostandola come confermata.</w:t>
             </w:r>
           </w:p>
@@ -12141,13 +12048,14 @@
             <w:pPr>
               <w:rPr>
                 <w:rFonts w:ascii="Calibri" w:eastAsia="Calibri" w:hAnsi="Calibri" w:cs="Calibri"/>
-              </w:rPr>
-            </w:pPr>
-            <w:r>
-              <w:rPr>
-                <w:rFonts w:ascii="Calibri" w:eastAsia="Calibri" w:hAnsi="Calibri" w:cs="Calibri"/>
-              </w:rPr>
-              <w:t>Tempo, Farmacista, DBMSAzienda</w:t>
+                <w:u w:val="single"/>
+              </w:rPr>
+            </w:pPr>
+            <w:r>
+              <w:rPr>
+                <w:rFonts w:ascii="Calibri" w:eastAsia="Calibri" w:hAnsi="Calibri" w:cs="Calibri"/>
+              </w:rPr>
+              <w:t>Tempo, Farmacista</w:t>
             </w:r>
           </w:p>
         </w:tc>
@@ -12401,6 +12309,19 @@
                 <w:rFonts w:ascii="Calibri" w:eastAsia="Calibri" w:hAnsi="Calibri" w:cs="Calibri"/>
               </w:rPr>
               <w:t xml:space="preserve">.1 Viene invocato il caso d’uso incluso Conferma consegna (CONCONS). </w:t>
+            </w:r>
+          </w:p>
+          <w:p>
+            <w:pPr>
+              <w:rPr>
+                <w:rFonts w:ascii="Calibri" w:eastAsia="Calibri" w:hAnsi="Calibri" w:cs="Calibri"/>
+              </w:rPr>
+            </w:pPr>
+            <w:r>
+              <w:rPr>
+                <w:rFonts w:ascii="Calibri" w:eastAsia="Calibri" w:hAnsi="Calibri" w:cs="Calibri"/>
+              </w:rPr>
+              <w:t>3. Se il Farmacista preme il pulsante “annulla” viene riportato alla homepage</w:t>
             </w:r>
           </w:p>
         </w:tc>

</xml_diff>